<commit_message>
Rapport + edit comments
</commit_message>
<xml_diff>
--- a/Rapport/Rapport de projet Agario.docx
+++ b/Rapport/Rapport de projet Agario.docx
@@ -75,86 +75,86 @@
     </w:p>
     <w:p>
       <w:pPr>
-        <w:pStyle w:val="Paragraphedeliste"/>
-        <w:numPr>
-          <w:ilvl w:val="0"/>
-          <w:numId w:val="1"/>
-        </w:numPr>
         <w:spacing w:after="60"/>
-        <w:rPr>
-          <w:sz w:val="24"/>
-          <w:szCs w:val="24"/>
-        </w:rPr>
-      </w:pPr>
-      <w:r>
-        <w:rPr>
-          <w:sz w:val="24"/>
-          <w:szCs w:val="24"/>
-        </w:rPr>
-        <w:t>Base avant ajouts</w:t>
-      </w:r>
-    </w:p>
-    <w:p>
-      <w:pPr>
-        <w:pStyle w:val="Paragraphedeliste"/>
-        <w:numPr>
-          <w:ilvl w:val="0"/>
-          <w:numId w:val="1"/>
-        </w:numPr>
-        <w:spacing w:after="60"/>
-        <w:rPr>
-          <w:sz w:val="24"/>
-          <w:szCs w:val="24"/>
-        </w:rPr>
-      </w:pPr>
-      <w:r>
-        <w:rPr>
-          <w:sz w:val="24"/>
-          <w:szCs w:val="24"/>
-        </w:rPr>
-        <w:t>Choix des ajouts</w:t>
-      </w:r>
-    </w:p>
-    <w:p>
-      <w:pPr>
-        <w:pStyle w:val="Paragraphedeliste"/>
-        <w:numPr>
-          <w:ilvl w:val="0"/>
-          <w:numId w:val="1"/>
-        </w:numPr>
-        <w:spacing w:after="60"/>
-        <w:rPr>
-          <w:sz w:val="24"/>
-          <w:szCs w:val="24"/>
-        </w:rPr>
-      </w:pPr>
-      <w:r>
-        <w:rPr>
-          <w:sz w:val="24"/>
-          <w:szCs w:val="24"/>
-        </w:rPr>
-        <w:t>Ajouts bonus</w:t>
-      </w:r>
-    </w:p>
-    <w:p>
-      <w:pPr>
-        <w:pStyle w:val="Paragraphedeliste"/>
-        <w:numPr>
-          <w:ilvl w:val="0"/>
-          <w:numId w:val="1"/>
-        </w:numPr>
-        <w:spacing w:after="60"/>
-        <w:rPr>
-          <w:sz w:val="24"/>
-          <w:szCs w:val="24"/>
-        </w:rPr>
-      </w:pPr>
-      <w:r>
-        <w:rPr>
-          <w:sz w:val="24"/>
-          <w:szCs w:val="24"/>
-        </w:rPr>
-        <w:t>Répartition des tâches</w:t>
+        <w:ind w:firstLine="708"/>
+        <w:jc w:val="both"/>
+      </w:pPr>
+      <w:r>
+        <w:t>Lors de la première séance</w:t>
+      </w:r>
+      <w:r>
+        <w:t>, nous avons travaillé cha</w:t>
+      </w:r>
+      <w:r>
+        <w:t xml:space="preserve">cun de notre </w:t>
+      </w:r>
+      <w:r>
+        <w:t xml:space="preserve">côté </w:t>
+      </w:r>
+      <w:r>
+        <w:t>sur la base</w:t>
+      </w:r>
+      <w:r>
+        <w:t xml:space="preserve"> </w:t>
+      </w:r>
+      <w:r>
+        <w:t>du jeu,</w:t>
+      </w:r>
+      <w:r>
+        <w:t xml:space="preserve"> </w:t>
+      </w:r>
+      <w:r>
+        <w:t>à savoir les déplacements aléatoires des ennemis.</w:t>
+      </w:r>
+      <w:r>
+        <w:t xml:space="preserve"> </w:t>
+      </w:r>
+      <w:r>
+        <w:t xml:space="preserve">À la fin de la séance, nous avons décidé de prendre le projet de Baptiste </w:t>
+      </w:r>
+      <w:r>
+        <w:t>comme base pour l’ajout des extensions.</w:t>
+      </w:r>
+      <w:r>
+        <w:t xml:space="preserve"> Nous </w:t>
+      </w:r>
+      <w:r>
+        <w:t xml:space="preserve">avons décidé </w:t>
+      </w:r>
+      <w:r>
+        <w:t>de choisir comme extensions</w:t>
+      </w:r>
+      <w:r>
+        <w:t xml:space="preserve"> le « Mode immobile » et le « </w:t>
+      </w:r>
+      <w:proofErr w:type="spellStart"/>
+      <w:r>
+        <w:t>Laché</w:t>
+      </w:r>
+      <w:proofErr w:type="spellEnd"/>
+      <w:r>
+        <w:t xml:space="preserve"> de lest ».</w:t>
+      </w:r>
+      <w:r>
+        <w:t xml:space="preserve"> </w:t>
+      </w:r>
+      <w:r>
+        <w:t xml:space="preserve">Vu que nous avions encore du temps </w:t>
+      </w:r>
+      <w:r>
+        <w:t xml:space="preserve">après ces deux ajouts, nous avons </w:t>
+      </w:r>
+      <w:r>
+        <w:t>ajouté</w:t>
+      </w:r>
+      <w:r>
+        <w:t xml:space="preserve"> l’extension </w:t>
+      </w:r>
+      <w:r>
+        <w:t>« Affichage cercle ».</w:t>
+      </w:r>
+      <w:r>
+        <w:t xml:space="preserve"> </w:t>
       </w:r>
     </w:p>
     <w:p>
@@ -199,12 +199,56 @@
     </w:p>
     <w:p>
       <w:pPr>
-        <w:pStyle w:val="Paragraphedeliste"/>
-        <w:numPr>
-          <w:ilvl w:val="0"/>
-          <w:numId w:val="1"/>
-        </w:numPr>
         <w:spacing w:after="60"/>
+        <w:ind w:firstLine="708"/>
+        <w:jc w:val="both"/>
+      </w:pPr>
+      <w:r>
+        <w:t>Cette extension permet au joueur</w:t>
+      </w:r>
+      <w:r>
+        <w:t xml:space="preserve"> de rester immobile s</w:t>
+      </w:r>
+      <w:r>
+        <w:t>’il rapproche sa souris du centre de son personnage.</w:t>
+      </w:r>
+      <w:r>
+        <w:t xml:space="preserve"> </w:t>
+      </w:r>
+    </w:p>
+    <w:p>
+      <w:pPr>
+        <w:spacing w:after="60"/>
+        <w:jc w:val="both"/>
+      </w:pPr>
+      <w:r>
+        <w:t xml:space="preserve">Dans </w:t>
+      </w:r>
+      <w:r>
+        <w:t>Jeu.cpp, nous avons ajouté une</w:t>
+      </w:r>
+      <w:r>
+        <w:t xml:space="preserve"> fonction permettant de détecter si le joueur </w:t>
+      </w:r>
+      <w:r>
+        <w:t xml:space="preserve">à positionné sa souris à l’intérieur du </w:t>
+      </w:r>
+      <w:proofErr w:type="spellStart"/>
+      <w:r>
+        <w:t>sprite</w:t>
+      </w:r>
+      <w:proofErr w:type="spellEnd"/>
+      <w:r>
+        <w:t xml:space="preserve"> de son personnage</w:t>
+      </w:r>
+      <w:r>
+        <w:t xml:space="preserve">. </w:t>
+      </w:r>
+    </w:p>
+    <w:p>
+      <w:pPr>
+        <w:spacing w:after="60"/>
+        <w:jc w:val="both"/>
         <w:rPr>
           <w:sz w:val="24"/>
           <w:szCs w:val="24"/>
@@ -212,225 +256,15 @@
       </w:pPr>
       <w:r>
         <w:rPr>
+          <w:noProof/>
           <w:sz w:val="24"/>
           <w:szCs w:val="24"/>
         </w:rPr>
-        <w:t>Rappeler principe de l’ajout</w:t>
-      </w:r>
-    </w:p>
-    <w:p>
-      <w:pPr>
-        <w:pStyle w:val="Paragraphedeliste"/>
-        <w:numPr>
-          <w:ilvl w:val="0"/>
-          <w:numId w:val="1"/>
-        </w:numPr>
-        <w:spacing w:after="60"/>
-        <w:rPr>
-          <w:sz w:val="24"/>
-          <w:szCs w:val="24"/>
-        </w:rPr>
-      </w:pPr>
-      <w:r>
-        <w:rPr>
-          <w:sz w:val="24"/>
-          <w:szCs w:val="24"/>
-        </w:rPr>
-        <w:t>…</w:t>
-      </w:r>
-    </w:p>
-    <w:p>
-      <w:pPr>
-        <w:spacing w:after="60"/>
-        <w:rPr>
-          <w:sz w:val="24"/>
-          <w:szCs w:val="24"/>
-        </w:rPr>
-      </w:pPr>
-    </w:p>
-    <w:p>
-      <w:pPr>
-        <w:spacing w:after="60"/>
-        <w:rPr>
-          <w:b/>
-          <w:bCs/>
-          <w:color w:val="ED7D31" w:themeColor="accent2"/>
-          <w:sz w:val="28"/>
-          <w:szCs w:val="28"/>
-        </w:rPr>
-      </w:pPr>
-      <w:r>
-        <w:rPr>
-          <w:b/>
-          <w:bCs/>
-          <w:sz w:val="28"/>
-          <w:szCs w:val="28"/>
-        </w:rPr>
-        <w:t xml:space="preserve">Ajout 2 : </w:t>
-      </w:r>
-      <w:r>
-        <w:rPr>
-          <w:b/>
-          <w:bCs/>
-          <w:color w:val="ED7D31" w:themeColor="accent2"/>
-          <w:sz w:val="28"/>
-          <w:szCs w:val="28"/>
-        </w:rPr>
-        <w:t>"Lâché de lest"</w:t>
-      </w:r>
-    </w:p>
-    <w:p>
-      <w:pPr>
-        <w:spacing w:after="60"/>
-        <w:jc w:val="both"/>
-        <w:rPr>
-          <w:sz w:val="24"/>
-          <w:szCs w:val="24"/>
-        </w:rPr>
-      </w:pPr>
-      <w:r>
-        <w:rPr>
-          <w:color w:val="ED7D31" w:themeColor="accent2"/>
-          <w:sz w:val="24"/>
-          <w:szCs w:val="24"/>
-        </w:rPr>
-        <w:tab/>
-      </w:r>
-      <w:r>
-        <w:rPr>
-          <w:sz w:val="24"/>
-          <w:szCs w:val="24"/>
-        </w:rPr>
-        <w:t xml:space="preserve">Le but de cette extension </w:t>
-      </w:r>
-      <w:r>
-        <w:rPr>
-          <w:sz w:val="24"/>
-          <w:szCs w:val="24"/>
-        </w:rPr>
-        <w:t xml:space="preserve">est de permettre au joueur de fuir lorsqu’un ennemi trop dangereux s’approche de lui. Pour cela, le joueur appuie sur la touche </w:t>
-      </w:r>
-      <w:r>
-        <w:rPr>
-          <w:sz w:val="24"/>
-          <w:szCs w:val="24"/>
-        </w:rPr>
-        <w:t>« </w:t>
-      </w:r>
-      <w:r>
-        <w:rPr>
-          <w:sz w:val="24"/>
-          <w:szCs w:val="24"/>
-        </w:rPr>
-        <w:t>ESPACE</w:t>
-      </w:r>
-      <w:r>
-        <w:rPr>
-          <w:sz w:val="24"/>
-          <w:szCs w:val="24"/>
-        </w:rPr>
-        <w:t> »</w:t>
-      </w:r>
-      <w:r>
-        <w:rPr>
-          <w:sz w:val="24"/>
-          <w:szCs w:val="24"/>
-        </w:rPr>
-        <w:t>, ce qui va diviser sa taille en deux, augmenter sa vitesse et créer un ennemi généré à partir de la taille qu’il aura perdue.</w:t>
-      </w:r>
-    </w:p>
-    <w:p>
-      <w:pPr>
-        <w:spacing w:after="60"/>
-        <w:jc w:val="both"/>
-        <w:rPr>
-          <w:sz w:val="24"/>
-          <w:szCs w:val="24"/>
-        </w:rPr>
-      </w:pPr>
-      <w:r>
-        <w:rPr>
-          <w:sz w:val="24"/>
-          <w:szCs w:val="24"/>
-        </w:rPr>
-        <w:t>Fonctionnement :</w:t>
-      </w:r>
-    </w:p>
-    <w:p>
-      <w:pPr>
-        <w:spacing w:after="60"/>
-        <w:jc w:val="both"/>
-        <w:rPr>
-          <w:sz w:val="24"/>
-          <w:szCs w:val="24"/>
-        </w:rPr>
-      </w:pPr>
-      <w:r>
-        <w:rPr>
-          <w:sz w:val="24"/>
-          <w:szCs w:val="24"/>
-        </w:rPr>
-        <w:t xml:space="preserve">Lorsque la touche « ESPACE » est utilisée, dans Jeu.cpp, la </w:t>
-      </w:r>
-      <w:r>
-        <w:rPr>
-          <w:sz w:val="24"/>
-          <w:szCs w:val="24"/>
-        </w:rPr>
-        <w:t>méthode</w:t>
-      </w:r>
-      <w:r>
-        <w:rPr>
-          <w:sz w:val="24"/>
-          <w:szCs w:val="24"/>
-        </w:rPr>
-        <w:t xml:space="preserve"> </w:t>
-      </w:r>
-      <w:proofErr w:type="spellStart"/>
-      <w:proofErr w:type="gramStart"/>
-      <w:r>
-        <w:rPr>
-          <w:sz w:val="24"/>
-          <w:szCs w:val="24"/>
-        </w:rPr>
-        <w:t>lacheDeLest</w:t>
-      </w:r>
-      <w:proofErr w:type="spellEnd"/>
-      <w:r>
-        <w:rPr>
-          <w:sz w:val="24"/>
-          <w:szCs w:val="24"/>
-        </w:rPr>
-        <w:t>(</w:t>
-      </w:r>
-      <w:proofErr w:type="gramEnd"/>
-      <w:r>
-        <w:rPr>
-          <w:sz w:val="24"/>
-          <w:szCs w:val="24"/>
-        </w:rPr>
-        <w:t>) de la classe Plateau.cpp va être appelée.</w:t>
-      </w:r>
-    </w:p>
-    <w:p>
-      <w:pPr>
-        <w:spacing w:after="60"/>
-        <w:jc w:val="center"/>
-        <w:rPr>
-          <w:sz w:val="24"/>
-          <w:szCs w:val="24"/>
-        </w:rPr>
-      </w:pPr>
-      <w:r>
-        <w:rPr>
-          <w:sz w:val="24"/>
-          <w:szCs w:val="24"/>
-        </w:rPr>
         <w:drawing>
-          <wp:inline distT="0" distB="0" distL="0" distR="0" wp14:anchorId="1B5EBFD5" wp14:editId="1CF200E2">
-            <wp:extent cx="3871295" cy="1173582"/>
-            <wp:effectExtent l="0" t="0" r="0" b="7620"/>
-            <wp:docPr id="1" name="Image 1" descr="Une image contenant texte&#10;&#10;Description générée automatiquement"/>
+          <wp:inline distT="0" distB="0" distL="0" distR="0" wp14:anchorId="495667FC" wp14:editId="77551F9D">
+            <wp:extent cx="5760720" cy="581660"/>
+            <wp:effectExtent l="0" t="0" r="0" b="8890"/>
+            <wp:docPr id="14" name="Image 14"/>
             <wp:cNvGraphicFramePr>
               <a:graphicFrameLocks xmlns:a="http://schemas.openxmlformats.org/drawingml/2006/main" noChangeAspect="1"/>
             </wp:cNvGraphicFramePr>
@@ -438,7 +272,7 @@
               <a:graphicData uri="http://schemas.openxmlformats.org/drawingml/2006/picture">
                 <pic:pic xmlns:pic="http://schemas.openxmlformats.org/drawingml/2006/picture">
                   <pic:nvPicPr>
-                    <pic:cNvPr id="1" name="Image 1" descr="Une image contenant texte&#10;&#10;Description générée automatiquement"/>
+                    <pic:cNvPr id="1" name=""/>
                     <pic:cNvPicPr/>
                   </pic:nvPicPr>
                   <pic:blipFill>
@@ -450,7 +284,7 @@
                   <pic:spPr>
                     <a:xfrm>
                       <a:off x="0" y="0"/>
-                      <a:ext cx="3871295" cy="1173582"/>
+                      <a:ext cx="5760720" cy="581660"/>
                     </a:xfrm>
                     <a:prstGeom prst="rect">
                       <a:avLst/>
@@ -467,6 +301,102 @@
       <w:pPr>
         <w:spacing w:after="60"/>
         <w:jc w:val="both"/>
+      </w:pPr>
+      <w:r>
+        <w:t xml:space="preserve">Nous avons aussi ajouté </w:t>
+      </w:r>
+      <w:r>
+        <w:t xml:space="preserve">une </w:t>
+      </w:r>
+      <w:r>
+        <w:t>méthode</w:t>
+      </w:r>
+      <w:r>
+        <w:t xml:space="preserve"> </w:t>
+      </w:r>
+      <w:r>
+        <w:t>stop() dans Joueur.cpp</w:t>
+      </w:r>
+      <w:r>
+        <w:t xml:space="preserve"> </w:t>
+      </w:r>
+      <w:r>
+        <w:t xml:space="preserve">qui </w:t>
+      </w:r>
+      <w:r>
+        <w:t xml:space="preserve">met la vitesse en x et en y à 0. Cependant, lorsque </w:t>
+      </w:r>
+      <w:r>
+        <w:t xml:space="preserve">nous avons mis la valeur à 0, nous avons eu </w:t>
+      </w:r>
+      <w:r>
+        <w:t>un problème. Le jeu s’a</w:t>
+      </w:r>
+      <w:r>
+        <w:t>ffichait en blanc et plus aucune action n’était possible. Nous pens</w:t>
+      </w:r>
+      <w:r>
+        <w:t>i</w:t>
+      </w:r>
+      <w:r>
+        <w:t>ons qu</w:t>
+      </w:r>
+      <w:r>
+        <w:t>e cela était dû à une division par 0</w:t>
+      </w:r>
+      <w:r>
+        <w:t xml:space="preserve">, mais lorsque nous avons tester de </w:t>
+      </w:r>
+      <w:r>
+        <w:t>« </w:t>
+      </w:r>
+      <w:r>
+        <w:t>catch</w:t>
+      </w:r>
+      <w:r>
+        <w:t> »</w:t>
+      </w:r>
+      <w:r>
+        <w:t xml:space="preserve"> l’erreur, aucune exception </w:t>
+      </w:r>
+      <w:r>
+        <w:t>n’</w:t>
+      </w:r>
+      <w:r>
+        <w:t xml:space="preserve">était </w:t>
+      </w:r>
+      <w:r>
+        <w:t>levée</w:t>
+      </w:r>
+      <w:r>
+        <w:t>.</w:t>
+      </w:r>
+      <w:r>
+        <w:t xml:space="preserve"> Nous avons donc trouvé comme alternative de mettre une vitesse </w:t>
+      </w:r>
+      <w:r>
+        <w:t>quasi inexistante</w:t>
+      </w:r>
+      <w:r>
+        <w:t xml:space="preserve"> pour stopper le joueur</w:t>
+      </w:r>
+      <w:r>
+        <w:t xml:space="preserve">, l’arrondi se faisant au pixel près, le joueur est </w:t>
+      </w:r>
+      <w:r>
+        <w:t xml:space="preserve">donc </w:t>
+      </w:r>
+      <w:r>
+        <w:t>immobile</w:t>
+      </w:r>
+      <w:r>
+        <w:t>.</w:t>
+      </w:r>
+    </w:p>
+    <w:p>
+      <w:pPr>
+        <w:spacing w:after="60"/>
+        <w:jc w:val="center"/>
         <w:rPr>
           <w:sz w:val="24"/>
           <w:szCs w:val="24"/>
@@ -474,72 +404,366 @@
       </w:pPr>
       <w:r>
         <w:rPr>
+          <w:noProof/>
           <w:sz w:val="24"/>
           <w:szCs w:val="24"/>
         </w:rPr>
-        <w:t xml:space="preserve">La méthode va vérifier que </w:t>
-      </w:r>
-      <w:r>
+        <w:drawing>
+          <wp:inline distT="0" distB="0" distL="0" distR="0" wp14:anchorId="31721732" wp14:editId="56A807B2">
+            <wp:extent cx="2349305" cy="802679"/>
+            <wp:effectExtent l="0" t="0" r="0" b="0"/>
+            <wp:docPr id="15" name="Image 15" descr="Une image contenant texte&#10;&#10;Description générée automatiquement"/>
+            <wp:cNvGraphicFramePr>
+              <a:graphicFrameLocks xmlns:a="http://schemas.openxmlformats.org/drawingml/2006/main" noChangeAspect="1"/>
+            </wp:cNvGraphicFramePr>
+            <a:graphic xmlns:a="http://schemas.openxmlformats.org/drawingml/2006/main">
+              <a:graphicData uri="http://schemas.openxmlformats.org/drawingml/2006/picture">
+                <pic:pic xmlns:pic="http://schemas.openxmlformats.org/drawingml/2006/picture">
+                  <pic:nvPicPr>
+                    <pic:cNvPr id="15" name="Image 15" descr="Une image contenant texte&#10;&#10;Description générée automatiquement"/>
+                    <pic:cNvPicPr/>
+                  </pic:nvPicPr>
+                  <pic:blipFill>
+                    <a:blip r:embed="rId6"/>
+                    <a:stretch>
+                      <a:fillRect/>
+                    </a:stretch>
+                  </pic:blipFill>
+                  <pic:spPr>
+                    <a:xfrm>
+                      <a:off x="0" y="0"/>
+                      <a:ext cx="2355198" cy="804692"/>
+                    </a:xfrm>
+                    <a:prstGeom prst="rect">
+                      <a:avLst/>
+                    </a:prstGeom>
+                  </pic:spPr>
+                </pic:pic>
+              </a:graphicData>
+            </a:graphic>
+          </wp:inline>
+        </w:drawing>
+      </w:r>
+    </w:p>
+    <w:p>
+      <w:pPr>
+        <w:spacing w:after="60"/>
+        <w:jc w:val="both"/>
+      </w:pPr>
+      <w:r>
+        <w:t xml:space="preserve">Ensuite dans la </w:t>
+      </w:r>
+      <w:r>
+        <w:t>méthode</w:t>
+      </w:r>
+      <w:r>
+        <w:t xml:space="preserve"> </w:t>
+      </w:r>
+      <w:proofErr w:type="spellStart"/>
+      <w:r>
+        <w:t>tick</w:t>
+      </w:r>
+      <w:proofErr w:type="spellEnd"/>
+      <w:r>
+        <w:t>() dans Jeu.cpp</w:t>
+      </w:r>
+      <w:r>
+        <w:t xml:space="preserve">, </w:t>
+      </w:r>
+      <w:r>
+        <w:t xml:space="preserve">nous avons </w:t>
+      </w:r>
+      <w:r>
+        <w:t>ajouté</w:t>
+      </w:r>
+      <w:r>
+        <w:t xml:space="preserve"> une condition </w:t>
+      </w:r>
+      <w:r>
+        <w:t xml:space="preserve">pour lancer la </w:t>
+      </w:r>
+      <w:r>
+        <w:t xml:space="preserve">fonction stop() si la fonction </w:t>
+      </w:r>
+      <w:proofErr w:type="spellStart"/>
+      <w:r>
+        <w:t>mouseInsidePlayerBody</w:t>
+      </w:r>
+      <w:proofErr w:type="spellEnd"/>
+      <w:r>
+        <w:t xml:space="preserve">() </w:t>
+      </w:r>
+      <w:r>
+        <w:t xml:space="preserve">renvoie </w:t>
+      </w:r>
+      <w:proofErr w:type="spellStart"/>
+      <w:r>
+        <w:t>true</w:t>
+      </w:r>
+      <w:proofErr w:type="spellEnd"/>
+      <w:r>
+        <w:t>, sinon pour effectuer un déplacement classique.</w:t>
+      </w:r>
+    </w:p>
+    <w:p>
+      <w:pPr>
+        <w:spacing w:after="60"/>
         <w:rPr>
           <w:sz w:val="24"/>
           <w:szCs w:val="24"/>
         </w:rPr>
-        <w:t>le joueur à une taille suffisante afin de l’empêcher d’utiliser la fonctionnalité à l’infini</w:t>
-      </w:r>
-      <w:r>
-        <w:rPr>
+      </w:pPr>
+      <w:r>
+        <w:rPr>
+          <w:noProof/>
           <w:sz w:val="24"/>
           <w:szCs w:val="24"/>
         </w:rPr>
-        <w:t xml:space="preserve">. Nous avons décidé par empirisme que le joueur doit avoir </w:t>
-      </w:r>
-      <w:r>
+        <w:drawing>
+          <wp:inline distT="0" distB="0" distL="0" distR="0" wp14:anchorId="0835FBE8" wp14:editId="57D4BBC4">
+            <wp:extent cx="4030844" cy="1413803"/>
+            <wp:effectExtent l="0" t="0" r="8255" b="0"/>
+            <wp:docPr id="17" name="Image 17" descr="Une image contenant texte&#10;&#10;Description générée automatiquement"/>
+            <wp:cNvGraphicFramePr>
+              <a:graphicFrameLocks xmlns:a="http://schemas.openxmlformats.org/drawingml/2006/main" noChangeAspect="1"/>
+            </wp:cNvGraphicFramePr>
+            <a:graphic xmlns:a="http://schemas.openxmlformats.org/drawingml/2006/main">
+              <a:graphicData uri="http://schemas.openxmlformats.org/drawingml/2006/picture">
+                <pic:pic xmlns:pic="http://schemas.openxmlformats.org/drawingml/2006/picture">
+                  <pic:nvPicPr>
+                    <pic:cNvPr id="17" name="Image 17" descr="Une image contenant texte&#10;&#10;Description générée automatiquement"/>
+                    <pic:cNvPicPr/>
+                  </pic:nvPicPr>
+                  <pic:blipFill>
+                    <a:blip r:embed="rId7"/>
+                    <a:stretch>
+                      <a:fillRect/>
+                    </a:stretch>
+                  </pic:blipFill>
+                  <pic:spPr>
+                    <a:xfrm>
+                      <a:off x="0" y="0"/>
+                      <a:ext cx="4114241" cy="1443054"/>
+                    </a:xfrm>
+                    <a:prstGeom prst="rect">
+                      <a:avLst/>
+                    </a:prstGeom>
+                  </pic:spPr>
+                </pic:pic>
+              </a:graphicData>
+            </a:graphic>
+          </wp:inline>
+        </w:drawing>
+      </w:r>
+    </w:p>
+    <w:p>
+      <w:pPr>
+        <w:spacing w:after="60"/>
         <w:rPr>
           <w:sz w:val="24"/>
           <w:szCs w:val="24"/>
         </w:rPr>
-        <w:t>une taille supérieure</w:t>
-      </w:r>
-      <w:r>
+      </w:pPr>
+    </w:p>
+    <w:p>
+      <w:pPr>
+        <w:spacing w:after="60"/>
         <w:rPr>
           <w:sz w:val="24"/>
           <w:szCs w:val="24"/>
         </w:rPr>
-        <w:t xml:space="preserve"> à 25</w:t>
-      </w:r>
-      <w:r>
+      </w:pPr>
+    </w:p>
+    <w:p>
+      <w:pPr>
+        <w:spacing w:after="60"/>
         <w:rPr>
           <w:sz w:val="24"/>
           <w:szCs w:val="24"/>
         </w:rPr>
-        <w:t xml:space="preserve">. Si le joueur respecte la condition, </w:t>
-      </w:r>
-      <w:r>
-        <w:rPr>
+      </w:pPr>
+    </w:p>
+    <w:p>
+      <w:pPr>
+        <w:spacing w:after="60"/>
+        <w:rPr>
+          <w:b/>
+          <w:bCs/>
+          <w:color w:val="ED7D31" w:themeColor="accent2"/>
+          <w:sz w:val="28"/>
+          <w:szCs w:val="28"/>
+        </w:rPr>
+      </w:pPr>
+      <w:r>
+        <w:rPr>
+          <w:b/>
+          <w:bCs/>
+          <w:sz w:val="28"/>
+          <w:szCs w:val="28"/>
+        </w:rPr>
+        <w:lastRenderedPageBreak/>
+        <w:t xml:space="preserve">Ajout 2 : </w:t>
+      </w:r>
+      <w:r>
+        <w:rPr>
+          <w:b/>
+          <w:bCs/>
+          <w:color w:val="ED7D31" w:themeColor="accent2"/>
+          <w:sz w:val="28"/>
+          <w:szCs w:val="28"/>
+        </w:rPr>
+        <w:t>"Lâché de lest"</w:t>
+      </w:r>
+    </w:p>
+    <w:p>
+      <w:pPr>
+        <w:spacing w:after="60"/>
+        <w:jc w:val="both"/>
+      </w:pPr>
+      <w:r>
+        <w:rPr>
+          <w:color w:val="ED7D31" w:themeColor="accent2"/>
           <w:sz w:val="24"/>
           <w:szCs w:val="24"/>
         </w:rPr>
-        <w:t>les méthodes suivantes sont appelées :</w:t>
+        <w:tab/>
+      </w:r>
+      <w:r>
+        <w:t xml:space="preserve">Le but de cette extension </w:t>
+      </w:r>
+      <w:r>
+        <w:t xml:space="preserve">est de permettre au joueur de fuir lorsqu’un ennemi trop dangereux s’approche de lui. Pour cela, le joueur appuie sur la touche </w:t>
+      </w:r>
+      <w:r>
+        <w:t>« </w:t>
+      </w:r>
+      <w:r>
+        <w:t>ESPACE</w:t>
+      </w:r>
+      <w:r>
+        <w:t> »</w:t>
+      </w:r>
+      <w:r>
+        <w:t>, ce qui divise sa taille en deux, augmente sa vitesse et créer un ennemi généré à partir de la taille qu’il a perdue.</w:t>
+      </w:r>
+    </w:p>
+    <w:p>
+      <w:pPr>
+        <w:spacing w:after="60"/>
+        <w:jc w:val="both"/>
+      </w:pPr>
+      <w:r>
+        <w:t xml:space="preserve">Lorsque la touche « ESPACE » est utilisée, dans Jeu.cpp, la </w:t>
+      </w:r>
+      <w:r>
+        <w:t>méthode</w:t>
+      </w:r>
+      <w:r>
+        <w:t xml:space="preserve"> </w:t>
+      </w:r>
+      <w:proofErr w:type="spellStart"/>
+      <w:r>
+        <w:t>lacheDeLest</w:t>
+      </w:r>
+      <w:proofErr w:type="spellEnd"/>
+      <w:r>
+        <w:t xml:space="preserve">() de la classe Plateau.cpp </w:t>
+      </w:r>
+      <w:r>
+        <w:t>est</w:t>
+      </w:r>
+      <w:r>
+        <w:t xml:space="preserve"> appelée.</w:t>
       </w:r>
     </w:p>
     <w:p>
       <w:pPr>
         <w:spacing w:after="60"/>
         <w:jc w:val="center"/>
-        <w:rPr>
+      </w:pPr>
+      <w:r>
+        <w:rPr>
+          <w:noProof/>
+        </w:rPr>
+        <w:drawing>
+          <wp:inline distT="0" distB="0" distL="0" distR="0" wp14:anchorId="0D2E21E6" wp14:editId="3DD71EAA">
+            <wp:extent cx="3535986" cy="1127858"/>
+            <wp:effectExtent l="0" t="0" r="7620" b="0"/>
+            <wp:docPr id="1" name="Image 1"/>
+            <wp:cNvGraphicFramePr>
+              <a:graphicFrameLocks xmlns:a="http://schemas.openxmlformats.org/drawingml/2006/main" noChangeAspect="1"/>
+            </wp:cNvGraphicFramePr>
+            <a:graphic xmlns:a="http://schemas.openxmlformats.org/drawingml/2006/main">
+              <a:graphicData uri="http://schemas.openxmlformats.org/drawingml/2006/picture">
+                <pic:pic xmlns:pic="http://schemas.openxmlformats.org/drawingml/2006/picture">
+                  <pic:nvPicPr>
+                    <pic:cNvPr id="1" name=""/>
+                    <pic:cNvPicPr/>
+                  </pic:nvPicPr>
+                  <pic:blipFill>
+                    <a:blip r:embed="rId8"/>
+                    <a:stretch>
+                      <a:fillRect/>
+                    </a:stretch>
+                  </pic:blipFill>
+                  <pic:spPr>
+                    <a:xfrm>
+                      <a:off x="0" y="0"/>
+                      <a:ext cx="3535986" cy="1127858"/>
+                    </a:xfrm>
+                    <a:prstGeom prst="rect">
+                      <a:avLst/>
+                    </a:prstGeom>
+                  </pic:spPr>
+                </pic:pic>
+              </a:graphicData>
+            </a:graphic>
+          </wp:inline>
+        </w:drawing>
+      </w:r>
+    </w:p>
+    <w:p>
+      <w:pPr>
+        <w:spacing w:after="60"/>
+        <w:jc w:val="both"/>
+      </w:pPr>
+      <w:r>
+        <w:t xml:space="preserve">La méthode va vérifier que </w:t>
+      </w:r>
+      <w:r>
+        <w:t>le joueur à une taille suffisante afin de l’empêcher d’utiliser la fonctionnalité à l’infini</w:t>
+      </w:r>
+      <w:r>
+        <w:t xml:space="preserve">. Nous avons décidé par empirisme que le joueur doit avoir </w:t>
+      </w:r>
+      <w:r>
+        <w:t>une taille supérieure</w:t>
+      </w:r>
+      <w:r>
+        <w:t xml:space="preserve"> à 25</w:t>
+      </w:r>
+      <w:r>
+        <w:t xml:space="preserve">. Si le joueur respecte la condition, </w:t>
+      </w:r>
+      <w:r>
+        <w:t>les méthodes suivantes sont appelées :</w:t>
+      </w:r>
+    </w:p>
+    <w:p>
+      <w:pPr>
+        <w:spacing w:after="60"/>
+        <w:jc w:val="center"/>
+      </w:pPr>
+      <w:r>
+        <w:rPr>
+          <w:noProof/>
           <w:sz w:val="24"/>
           <w:szCs w:val="24"/>
         </w:rPr>
-      </w:pPr>
-      <w:r>
-        <w:rPr>
-          <w:sz w:val="24"/>
-          <w:szCs w:val="24"/>
-        </w:rPr>
         <w:drawing>
-          <wp:inline distT="0" distB="0" distL="0" distR="0" wp14:anchorId="5F76E72B" wp14:editId="6F8F43A5">
-            <wp:extent cx="3475021" cy="1325995"/>
-            <wp:effectExtent l="0" t="0" r="0" b="7620"/>
+          <wp:inline distT="0" distB="0" distL="0" distR="0" wp14:anchorId="5F76E72B" wp14:editId="4226C861">
+            <wp:extent cx="3144130" cy="1199734"/>
+            <wp:effectExtent l="0" t="0" r="0" b="635"/>
             <wp:docPr id="2" name="Image 2" descr="Une image contenant texte&#10;&#10;Description générée automatiquement"/>
             <wp:cNvGraphicFramePr>
               <a:graphicFrameLocks xmlns:a="http://schemas.openxmlformats.org/drawingml/2006/main" noChangeAspect="1"/>
@@ -552,7 +776,7 @@
                     <pic:cNvPicPr/>
                   </pic:nvPicPr>
                   <pic:blipFill>
-                    <a:blip r:embed="rId6"/>
+                    <a:blip r:embed="rId9"/>
                     <a:stretch>
                       <a:fillRect/>
                     </a:stretch>
@@ -560,7 +784,7 @@
                   <pic:spPr>
                     <a:xfrm>
                       <a:off x="0" y="0"/>
-                      <a:ext cx="3475021" cy="1325995"/>
+                      <a:ext cx="3151018" cy="1202362"/>
                     </a:xfrm>
                     <a:prstGeom prst="rect">
                       <a:avLst/>
@@ -581,35 +805,23 @@
           <w:numId w:val="1"/>
         </w:numPr>
         <w:spacing w:after="60"/>
-        <w:rPr>
-          <w:sz w:val="24"/>
-          <w:szCs w:val="24"/>
-        </w:rPr>
       </w:pPr>
       <w:proofErr w:type="spellStart"/>
-      <w:proofErr w:type="gramStart"/>
-      <w:r>
-        <w:rPr>
-          <w:sz w:val="24"/>
-          <w:szCs w:val="24"/>
-        </w:rPr>
+      <w:r>
         <w:t>joueur.diviseTaille</w:t>
       </w:r>
       <w:proofErr w:type="spellEnd"/>
-      <w:proofErr w:type="gramEnd"/>
-      <w:r>
-        <w:rPr>
-          <w:sz w:val="24"/>
-          <w:szCs w:val="24"/>
-        </w:rPr>
+      <w:r>
         <w:t xml:space="preserve">() va </w:t>
       </w:r>
       <w:r>
-        <w:rPr>
-          <w:sz w:val="24"/>
-          <w:szCs w:val="24"/>
-        </w:rPr>
-        <w:t>diviser la hauteur et la largeur du joueur en 2. Ce dernier étant un carré, « w » et « h » sont égaux.</w:t>
+        <w:t xml:space="preserve">diviser la hauteur et la largeur du joueur en 2. Ce dernier étant un </w:t>
+      </w:r>
+      <w:r>
+        <w:t>cercle</w:t>
+      </w:r>
+      <w:r>
+        <w:t>, « w » et « h » sont égaux.</w:t>
       </w:r>
     </w:p>
     <w:p>
@@ -621,10 +833,6 @@
         </w:numPr>
         <w:spacing w:after="60"/>
         <w:jc w:val="both"/>
-        <w:rPr>
-          <w:sz w:val="24"/>
-          <w:szCs w:val="24"/>
-        </w:rPr>
       </w:pPr>
       <w:r>
         <w:rPr>
@@ -632,10 +840,7 @@
           <w:bCs/>
           <w:noProof/>
           <w:color w:val="ED7D31" w:themeColor="accent2"/>
-          <w:sz w:val="24"/>
-          <w:szCs w:val="24"/>
-        </w:rPr>
-        <w:lastRenderedPageBreak/>
+        </w:rPr>
         <mc:AlternateContent>
           <mc:Choice Requires="wps">
             <w:drawing>
@@ -682,17 +887,12 @@
                               <w:t>joueur à créer : 1 seul dans le cas de « </w:t>
                             </w:r>
                             <w:proofErr w:type="spellStart"/>
-                            <w:proofErr w:type="gramStart"/>
                             <w:r>
                               <w:t>lacheDeLest</w:t>
                             </w:r>
                             <w:proofErr w:type="spellEnd"/>
                             <w:r>
-                              <w:t>(</w:t>
-                            </w:r>
-                            <w:proofErr w:type="gramEnd"/>
-                            <w:r>
-                              <w:t>) »</w:t>
+                              <w:t>() »</w:t>
                             </w:r>
                           </w:p>
                         </w:txbxContent>
@@ -732,17 +932,12 @@
                         <w:t>joueur à créer : 1 seul dans le cas de « </w:t>
                       </w:r>
                       <w:proofErr w:type="spellStart"/>
-                      <w:proofErr w:type="gramStart"/>
                       <w:r>
                         <w:t>lacheDeLest</w:t>
                       </w:r>
                       <w:proofErr w:type="spellEnd"/>
                       <w:r>
-                        <w:t>(</w:t>
-                      </w:r>
-                      <w:proofErr w:type="gramEnd"/>
-                      <w:r>
-                        <w:t>) »</w:t>
+                        <w:t>() »</w:t>
                       </w:r>
                     </w:p>
                   </w:txbxContent>
@@ -753,221 +948,102 @@
         </mc:AlternateContent>
       </w:r>
       <w:proofErr w:type="spellStart"/>
-      <w:proofErr w:type="gramStart"/>
-      <w:r>
-        <w:rPr>
-          <w:sz w:val="24"/>
-          <w:szCs w:val="24"/>
-        </w:rPr>
-        <w:t>generation</w:t>
-      </w:r>
-      <w:r>
-        <w:rPr>
-          <w:sz w:val="24"/>
-          <w:szCs w:val="24"/>
-        </w:rPr>
-        <w:t>Joueur</w:t>
+      <w:r>
+        <w:t>generationJoueur</w:t>
       </w:r>
       <w:proofErr w:type="spellEnd"/>
-      <w:proofErr w:type="gramEnd"/>
-      <w:r>
-        <w:rPr>
-          <w:sz w:val="24"/>
-          <w:szCs w:val="24"/>
-        </w:rPr>
+      <w:r>
         <w:t>(</w:t>
       </w:r>
       <w:proofErr w:type="spellStart"/>
       <w:r>
-        <w:rPr>
-          <w:sz w:val="24"/>
-          <w:szCs w:val="24"/>
-        </w:rPr>
         <w:t>taille</w:t>
       </w:r>
       <w:r>
-        <w:rPr>
-          <w:sz w:val="24"/>
-          <w:szCs w:val="24"/>
-        </w:rPr>
         <w:t>_</w:t>
       </w:r>
       <w:r>
-        <w:rPr>
-          <w:sz w:val="24"/>
-          <w:szCs w:val="24"/>
-        </w:rPr>
         <w:t>joueur</w:t>
       </w:r>
       <w:proofErr w:type="spellEnd"/>
       <w:r>
-        <w:rPr>
-          <w:sz w:val="24"/>
-          <w:szCs w:val="24"/>
-        </w:rPr>
         <w:t>)</w:t>
       </w:r>
       <w:r>
-        <w:rPr>
-          <w:sz w:val="24"/>
-          <w:szCs w:val="24"/>
-        </w:rPr>
         <w:t xml:space="preserve"> va </w:t>
       </w:r>
       <w:r>
-        <w:rPr>
-          <w:sz w:val="24"/>
-          <w:szCs w:val="24"/>
-        </w:rPr>
         <w:t xml:space="preserve">créer un nouveau joueur IA de la taille souhaitée. Nous avons </w:t>
       </w:r>
       <w:r>
-        <w:rPr>
-          <w:sz w:val="24"/>
-          <w:szCs w:val="24"/>
-        </w:rPr>
         <w:t>modifié</w:t>
       </w:r>
       <w:r>
-        <w:rPr>
-          <w:sz w:val="24"/>
-          <w:szCs w:val="24"/>
-        </w:rPr>
         <w:t xml:space="preserve"> </w:t>
       </w:r>
       <w:r>
-        <w:rPr>
-          <w:sz w:val="24"/>
-          <w:szCs w:val="24"/>
-        </w:rPr>
         <w:t xml:space="preserve">la </w:t>
       </w:r>
       <w:r>
-        <w:rPr>
-          <w:sz w:val="24"/>
-          <w:szCs w:val="24"/>
-        </w:rPr>
         <w:t>méthode</w:t>
       </w:r>
       <w:r>
-        <w:rPr>
-          <w:sz w:val="24"/>
-          <w:szCs w:val="24"/>
-        </w:rPr>
         <w:t xml:space="preserve"> présente dans le code, à savoir </w:t>
       </w:r>
       <w:proofErr w:type="spellStart"/>
       <w:r>
-        <w:rPr>
-          <w:sz w:val="24"/>
-          <w:szCs w:val="24"/>
-        </w:rPr>
         <w:t>generationJoueur</w:t>
       </w:r>
       <w:r>
         <w:rPr>
           <w:color w:val="FF0000"/>
-          <w:sz w:val="24"/>
-          <w:szCs w:val="24"/>
         </w:rPr>
         <w:t>s</w:t>
       </w:r>
       <w:proofErr w:type="spellEnd"/>
       <w:r>
-        <w:rPr>
-          <w:sz w:val="24"/>
-          <w:szCs w:val="24"/>
-        </w:rPr>
         <w:t>(</w:t>
       </w:r>
       <w:proofErr w:type="spellStart"/>
       <w:r>
-        <w:rPr>
-          <w:sz w:val="24"/>
-          <w:szCs w:val="24"/>
-        </w:rPr>
         <w:t>nombre_de_joueur</w:t>
       </w:r>
       <w:proofErr w:type="spellEnd"/>
       <w:r>
-        <w:rPr>
-          <w:sz w:val="24"/>
-          <w:szCs w:val="24"/>
-        </w:rPr>
         <w:t>)</w:t>
       </w:r>
       <w:r>
-        <w:rPr>
-          <w:sz w:val="24"/>
-          <w:szCs w:val="24"/>
-        </w:rPr>
         <w:t>, pour que cette dernière ne contienne plus qu’une boucle for qui appelle la</w:t>
       </w:r>
       <w:r>
-        <w:rPr>
-          <w:sz w:val="24"/>
-          <w:szCs w:val="24"/>
-        </w:rPr>
         <w:t xml:space="preserve"> méthode</w:t>
       </w:r>
       <w:r>
-        <w:rPr>
-          <w:sz w:val="24"/>
-          <w:szCs w:val="24"/>
-        </w:rPr>
         <w:t xml:space="preserve"> </w:t>
       </w:r>
       <w:proofErr w:type="spellStart"/>
       <w:r>
-        <w:rPr>
-          <w:sz w:val="24"/>
-          <w:szCs w:val="24"/>
-        </w:rPr>
         <w:t>generationJoueur</w:t>
       </w:r>
       <w:proofErr w:type="spellEnd"/>
       <w:r>
-        <w:rPr>
-          <w:sz w:val="24"/>
-          <w:szCs w:val="24"/>
-        </w:rPr>
         <w:t>(</w:t>
       </w:r>
       <w:proofErr w:type="spellStart"/>
       <w:r>
-        <w:rPr>
-          <w:sz w:val="24"/>
-          <w:szCs w:val="24"/>
-        </w:rPr>
         <w:t>taille_joueur</w:t>
       </w:r>
       <w:proofErr w:type="spellEnd"/>
       <w:r>
-        <w:rPr>
-          <w:sz w:val="24"/>
-          <w:szCs w:val="24"/>
-        </w:rPr>
         <w:t>)</w:t>
       </w:r>
       <w:r>
-        <w:rPr>
-          <w:sz w:val="24"/>
-          <w:szCs w:val="24"/>
-        </w:rPr>
         <w:t xml:space="preserve"> </w:t>
       </w:r>
       <w:r>
-        <w:rPr>
-          <w:sz w:val="24"/>
-          <w:szCs w:val="24"/>
-        </w:rPr>
         <w:t>autant de fois qu’il y a de joueurs IA à créer</w:t>
       </w:r>
       <w:r>
-        <w:rPr>
-          <w:sz w:val="24"/>
-          <w:szCs w:val="24"/>
-        </w:rPr>
         <w:t> :</w:t>
       </w:r>
     </w:p>
@@ -975,10 +1051,6 @@
       <w:pPr>
         <w:spacing w:after="60"/>
         <w:jc w:val="both"/>
-        <w:rPr>
-          <w:sz w:val="24"/>
-          <w:szCs w:val="24"/>
-        </w:rPr>
       </w:pPr>
       <w:r>
         <w:rPr>
@@ -986,22 +1058,20 @@
           <w:bCs/>
           <w:noProof/>
           <w:color w:val="ED7D31" w:themeColor="accent2"/>
-          <w:sz w:val="24"/>
-          <w:szCs w:val="24"/>
         </w:rPr>
         <mc:AlternateContent>
           <mc:Choice Requires="wps">
             <w:drawing>
-              <wp:anchor distT="0" distB="0" distL="114300" distR="114300" simplePos="0" relativeHeight="251659264" behindDoc="0" locked="0" layoutInCell="1" allowOverlap="1" wp14:anchorId="5A3BA859" wp14:editId="78CEAE97">
+              <wp:anchor distT="0" distB="0" distL="114300" distR="114300" simplePos="0" relativeHeight="251659264" behindDoc="0" locked="0" layoutInCell="1" allowOverlap="1" wp14:anchorId="5A3BA859" wp14:editId="3361C642">
                 <wp:simplePos x="0" y="0"/>
                 <wp:positionH relativeFrom="column">
-                  <wp:posOffset>2718083</wp:posOffset>
+                  <wp:posOffset>2321707</wp:posOffset>
                 </wp:positionH>
                 <wp:positionV relativeFrom="paragraph">
-                  <wp:posOffset>169072</wp:posOffset>
+                  <wp:posOffset>168959</wp:posOffset>
                 </wp:positionV>
-                <wp:extent cx="662291" cy="291398"/>
-                <wp:effectExtent l="38100" t="0" r="24130" b="52070"/>
+                <wp:extent cx="1058496" cy="267286"/>
+                <wp:effectExtent l="38100" t="0" r="27940" b="76200"/>
                 <wp:wrapNone/>
                 <wp:docPr id="5" name="Connecteur droit avec flèche 5"/>
                 <wp:cNvGraphicFramePr/>
@@ -1012,7 +1082,7 @@
                       <wps:spPr>
                         <a:xfrm flipH="1">
                           <a:off x="0" y="0"/>
-                          <a:ext cx="662291" cy="291398"/>
+                          <a:ext cx="1058496" cy="267286"/>
                         </a:xfrm>
                         <a:prstGeom prst="straightConnector1">
                           <a:avLst/>
@@ -1053,11 +1123,11 @@
           </mc:Choice>
           <mc:Fallback>
             <w:pict>
-              <v:shapetype w14:anchorId="19BD0C5D" id="_x0000_t32" coordsize="21600,21600" o:spt="32" o:oned="t" path="m,l21600,21600e" filled="f">
+              <v:shapetype w14:anchorId="7FBCEF02" id="_x0000_t32" coordsize="21600,21600" o:spt="32" o:oned="t" path="m,l21600,21600e" filled="f">
                 <v:path arrowok="t" fillok="f" o:connecttype="none"/>
                 <o:lock v:ext="edit" shapetype="t"/>
               </v:shapetype>
-              <v:shape id="Connecteur droit avec flèche 5" o:spid="_x0000_s1026" type="#_x0000_t32" style="position:absolute;margin-left:214pt;margin-top:13.3pt;width:52.15pt;height:22.95pt;flip:x;z-index:251659264;visibility:visible;mso-wrap-style:square;mso-width-percent:0;mso-height-percent:0;mso-wrap-distance-left:9pt;mso-wrap-distance-top:0;mso-wrap-distance-right:9pt;mso-wrap-distance-bottom:0;mso-position-horizontal:absolute;mso-position-horizontal-relative:text;mso-position-vertical:absolute;mso-position-vertical-relative:text;mso-width-percent:0;mso-height-percent:0;mso-width-relative:margin;mso-height-relative:margin" o:gfxdata="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" strokecolor="red" strokeweight=".5pt">
+              <v:shape id="Connecteur droit avec flèche 5" o:spid="_x0000_s1026" type="#_x0000_t32" style="position:absolute;margin-left:182.8pt;margin-top:13.3pt;width:83.35pt;height:21.05pt;flip:x;z-index:251659264;visibility:visible;mso-wrap-style:square;mso-width-percent:0;mso-height-percent:0;mso-wrap-distance-left:9pt;mso-wrap-distance-top:0;mso-wrap-distance-right:9pt;mso-wrap-distance-bottom:0;mso-position-horizontal:absolute;mso-position-horizontal-relative:text;mso-position-vertical:absolute;mso-position-vertical-relative:text;mso-width-percent:0;mso-height-percent:0;mso-width-relative:margin;mso-height-relative:margin" o:gfxdata="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" strokecolor="red" strokeweight=".5pt">
                 <v:stroke endarrow="block" joinstyle="miter"/>
               </v:shape>
             </w:pict>
@@ -1069,20 +1139,18 @@
           <w:b/>
           <w:bCs/>
           <w:color w:val="ED7D31" w:themeColor="accent2"/>
+        </w:rPr>
+        <w:tab/>
+      </w:r>
+    </w:p>
+    <w:p>
+      <w:pPr>
+        <w:spacing w:after="60"/>
+        <w:rPr>
+          <w:b/>
+          <w:bCs/>
           <w:sz w:val="24"/>
           <w:szCs w:val="24"/>
-        </w:rPr>
-        <w:tab/>
-      </w:r>
-    </w:p>
-    <w:p>
-      <w:pPr>
-        <w:spacing w:after="60"/>
-        <w:rPr>
-          <w:b/>
-          <w:bCs/>
-          <w:sz w:val="28"/>
-          <w:szCs w:val="28"/>
         </w:rPr>
       </w:pPr>
       <w:r>
@@ -1091,167 +1159,20 @@
           <w:bCs/>
           <w:noProof/>
           <w:color w:val="ED7D31" w:themeColor="accent2"/>
-          <w:sz w:val="24"/>
-          <w:szCs w:val="24"/>
         </w:rPr>
         <mc:AlternateContent>
           <mc:Choice Requires="wps">
             <w:drawing>
-              <wp:anchor distT="0" distB="0" distL="114300" distR="114300" simplePos="0" relativeHeight="251664384" behindDoc="0" locked="0" layoutInCell="1" allowOverlap="1" wp14:anchorId="3C8C093D" wp14:editId="4868B569">
+              <wp:anchor distT="0" distB="0" distL="114300" distR="114300" simplePos="0" relativeHeight="251662336" behindDoc="0" locked="0" layoutInCell="1" allowOverlap="1" wp14:anchorId="787E2C1F" wp14:editId="71171F9A">
                 <wp:simplePos x="0" y="0"/>
                 <wp:positionH relativeFrom="column">
-                  <wp:posOffset>3360920</wp:posOffset>
+                  <wp:posOffset>2117724</wp:posOffset>
                 </wp:positionH>
                 <wp:positionV relativeFrom="paragraph">
-                  <wp:posOffset>543156</wp:posOffset>
+                  <wp:posOffset>809430</wp:posOffset>
                 </wp:positionV>
-                <wp:extent cx="2363821" cy="671006"/>
-                <wp:effectExtent l="0" t="0" r="0" b="0"/>
-                <wp:wrapNone/>
-                <wp:docPr id="8" name="Zone de texte 8"/>
-                <wp:cNvGraphicFramePr/>
-                <a:graphic xmlns:a="http://schemas.openxmlformats.org/drawingml/2006/main">
-                  <a:graphicData uri="http://schemas.microsoft.com/office/word/2010/wordprocessingShape">
-                    <wps:wsp>
-                      <wps:cNvSpPr txBox="1"/>
-                      <wps:spPr>
-                        <a:xfrm>
-                          <a:off x="0" y="0"/>
-                          <a:ext cx="2363821" cy="671006"/>
-                        </a:xfrm>
-                        <a:prstGeom prst="rect">
-                          <a:avLst/>
-                        </a:prstGeom>
-                        <a:noFill/>
-                        <a:ln w="6350">
-                          <a:noFill/>
-                        </a:ln>
-                      </wps:spPr>
-                      <wps:txbx>
-                        <w:txbxContent>
-                          <w:p>
-                            <w:pPr>
-                              <w:jc w:val="both"/>
-                            </w:pPr>
-                            <w:r>
-                              <w:t>Taille du</w:t>
-                            </w:r>
-                            <w:r>
-                              <w:t xml:space="preserve"> </w:t>
-                            </w:r>
-                            <w:r>
-                              <w:t xml:space="preserve">joueur à créer : </w:t>
-                            </w:r>
-                            <w:r>
-                              <w:t>taille du joueur humain</w:t>
-                            </w:r>
-                            <w:r>
-                              <w:t>/2</w:t>
-                            </w:r>
-                            <w:r>
-                              <w:t xml:space="preserve"> dans le cas de « </w:t>
-                            </w:r>
-                            <w:proofErr w:type="spellStart"/>
-                            <w:proofErr w:type="gramStart"/>
-                            <w:r>
-                              <w:t>lacheDeLest</w:t>
-                            </w:r>
-                            <w:proofErr w:type="spellEnd"/>
-                            <w:r>
-                              <w:t>(</w:t>
-                            </w:r>
-                            <w:proofErr w:type="gramEnd"/>
-                            <w:r>
-                              <w:t>) »</w:t>
-                            </w:r>
-                          </w:p>
-                        </w:txbxContent>
-                      </wps:txbx>
-                      <wps:bodyPr rot="0" spcFirstLastPara="0" vertOverflow="overflow" horzOverflow="overflow" vert="horz" wrap="square" lIns="91440" tIns="45720" rIns="91440" bIns="45720" numCol="1" spcCol="0" rtlCol="0" fromWordArt="0" anchor="t" anchorCtr="0" forceAA="0" compatLnSpc="1">
-                        <a:prstTxWarp prst="textNoShape">
-                          <a:avLst/>
-                        </a:prstTxWarp>
-                        <a:noAutofit/>
-                      </wps:bodyPr>
-                    </wps:wsp>
-                  </a:graphicData>
-                </a:graphic>
-                <wp14:sizeRelV relativeFrom="margin">
-                  <wp14:pctHeight>0</wp14:pctHeight>
-                </wp14:sizeRelV>
-              </wp:anchor>
-            </w:drawing>
-          </mc:Choice>
-          <mc:Fallback>
-            <w:pict>
-              <v:shape w14:anchorId="3C8C093D" id="Zone de texte 8" o:spid="_x0000_s1027" type="#_x0000_t202" style="position:absolute;margin-left:264.65pt;margin-top:42.75pt;width:186.15pt;height:52.85pt;z-index:251664384;visibility:visible;mso-wrap-style:square;mso-height-percent:0;mso-wrap-distance-left:9pt;mso-wrap-distance-top:0;mso-wrap-distance-right:9pt;mso-wrap-distance-bottom:0;mso-position-horizontal:absolute;mso-position-horizontal-relative:text;mso-position-vertical:absolute;mso-position-vertical-relative:text;mso-height-percent:0;mso-height-relative:margin;v-text-anchor:top" o:gfxdata="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" filled="f" stroked="f" strokeweight=".5pt">
-                <v:textbox>
-                  <w:txbxContent>
-                    <w:p>
-                      <w:pPr>
-                        <w:jc w:val="both"/>
-                      </w:pPr>
-                      <w:r>
-                        <w:t>Taille du</w:t>
-                      </w:r>
-                      <w:r>
-                        <w:t xml:space="preserve"> </w:t>
-                      </w:r>
-                      <w:r>
-                        <w:t xml:space="preserve">joueur à créer : </w:t>
-                      </w:r>
-                      <w:r>
-                        <w:t>taille du joueur humain</w:t>
-                      </w:r>
-                      <w:r>
-                        <w:t>/2</w:t>
-                      </w:r>
-                      <w:r>
-                        <w:t xml:space="preserve"> dans le cas de « </w:t>
-                      </w:r>
-                      <w:proofErr w:type="spellStart"/>
-                      <w:proofErr w:type="gramStart"/>
-                      <w:r>
-                        <w:t>lacheDeLest</w:t>
-                      </w:r>
-                      <w:proofErr w:type="spellEnd"/>
-                      <w:r>
-                        <w:t>(</w:t>
-                      </w:r>
-                      <w:proofErr w:type="gramEnd"/>
-                      <w:r>
-                        <w:t>) »</w:t>
-                      </w:r>
-                    </w:p>
-                  </w:txbxContent>
-                </v:textbox>
-              </v:shape>
-            </w:pict>
-          </mc:Fallback>
-        </mc:AlternateContent>
-      </w:r>
-      <w:r>
-        <w:rPr>
-          <w:b/>
-          <w:bCs/>
-          <w:noProof/>
-          <w:color w:val="ED7D31" w:themeColor="accent2"/>
-          <w:sz w:val="24"/>
-          <w:szCs w:val="24"/>
-        </w:rPr>
-        <mc:AlternateContent>
-          <mc:Choice Requires="wps">
-            <w:drawing>
-              <wp:anchor distT="0" distB="0" distL="114300" distR="114300" simplePos="0" relativeHeight="251662336" behindDoc="0" locked="0" layoutInCell="1" allowOverlap="1" wp14:anchorId="787E2C1F" wp14:editId="39B753FE">
-                <wp:simplePos x="0" y="0"/>
-                <wp:positionH relativeFrom="column">
-                  <wp:posOffset>2688900</wp:posOffset>
-                </wp:positionH>
-                <wp:positionV relativeFrom="paragraph">
-                  <wp:posOffset>1097631</wp:posOffset>
-                </wp:positionV>
-                <wp:extent cx="672019" cy="475656"/>
-                <wp:effectExtent l="38100" t="0" r="33020" b="57785"/>
+                <wp:extent cx="1202299" cy="520504"/>
+                <wp:effectExtent l="38100" t="0" r="17145" b="70485"/>
                 <wp:wrapNone/>
                 <wp:docPr id="7" name="Connecteur droit avec flèche 7"/>
                 <wp:cNvGraphicFramePr/>
@@ -1262,7 +1183,7 @@
                       <wps:spPr>
                         <a:xfrm flipH="1">
                           <a:off x="0" y="0"/>
-                          <a:ext cx="672019" cy="475656"/>
+                          <a:ext cx="1202299" cy="520504"/>
                         </a:xfrm>
                         <a:prstGeom prst="straightConnector1">
                           <a:avLst/>
@@ -1303,7 +1224,7 @@
           </mc:Choice>
           <mc:Fallback>
             <w:pict>
-              <v:shape w14:anchorId="1F16FCDB" id="Connecteur droit avec flèche 7" o:spid="_x0000_s1026" type="#_x0000_t32" style="position:absolute;margin-left:211.7pt;margin-top:86.45pt;width:52.9pt;height:37.45pt;flip:x;z-index:251662336;visibility:visible;mso-wrap-style:square;mso-width-percent:0;mso-height-percent:0;mso-wrap-distance-left:9pt;mso-wrap-distance-top:0;mso-wrap-distance-right:9pt;mso-wrap-distance-bottom:0;mso-position-horizontal:absolute;mso-position-horizontal-relative:text;mso-position-vertical:absolute;mso-position-vertical-relative:text;mso-width-percent:0;mso-height-percent:0;mso-width-relative:margin;mso-height-relative:margin" o:gfxdata="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" strokecolor="red" strokeweight=".5pt">
+              <v:shape w14:anchorId="0A3770BF" id="Connecteur droit avec flèche 7" o:spid="_x0000_s1026" type="#_x0000_t32" style="position:absolute;margin-left:166.75pt;margin-top:63.75pt;width:94.65pt;height:41pt;flip:x;z-index:251662336;visibility:visible;mso-wrap-style:square;mso-width-percent:0;mso-height-percent:0;mso-wrap-distance-left:9pt;mso-wrap-distance-top:0;mso-wrap-distance-right:9pt;mso-wrap-distance-bottom:0;mso-position-horizontal:absolute;mso-position-horizontal-relative:text;mso-position-vertical:absolute;mso-position-vertical-relative:text;mso-width-percent:0;mso-height-percent:0;mso-width-relative:margin;mso-height-relative:margin" o:gfxdata="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" strokecolor="red" strokeweight=".5pt">
                 <v:stroke endarrow="block" joinstyle="miter"/>
               </v:shape>
             </w:pict>
@@ -1314,13 +1235,141 @@
         <w:rPr>
           <w:b/>
           <w:bCs/>
-          <w:sz w:val="28"/>
-          <w:szCs w:val="28"/>
+          <w:noProof/>
+          <w:color w:val="ED7D31" w:themeColor="accent2"/>
+        </w:rPr>
+        <mc:AlternateContent>
+          <mc:Choice Requires="wps">
+            <w:drawing>
+              <wp:anchor distT="0" distB="0" distL="114300" distR="114300" simplePos="0" relativeHeight="251664384" behindDoc="0" locked="0" layoutInCell="1" allowOverlap="1" wp14:anchorId="3C8C093D" wp14:editId="42C39E3A">
+                <wp:simplePos x="0" y="0"/>
+                <wp:positionH relativeFrom="column">
+                  <wp:posOffset>3317728</wp:posOffset>
+                </wp:positionH>
+                <wp:positionV relativeFrom="paragraph">
+                  <wp:posOffset>338943</wp:posOffset>
+                </wp:positionV>
+                <wp:extent cx="2363821" cy="671006"/>
+                <wp:effectExtent l="0" t="0" r="0" b="0"/>
+                <wp:wrapNone/>
+                <wp:docPr id="8" name="Zone de texte 8"/>
+                <wp:cNvGraphicFramePr/>
+                <a:graphic xmlns:a="http://schemas.openxmlformats.org/drawingml/2006/main">
+                  <a:graphicData uri="http://schemas.microsoft.com/office/word/2010/wordprocessingShape">
+                    <wps:wsp>
+                      <wps:cNvSpPr txBox="1"/>
+                      <wps:spPr>
+                        <a:xfrm>
+                          <a:off x="0" y="0"/>
+                          <a:ext cx="2363821" cy="671006"/>
+                        </a:xfrm>
+                        <a:prstGeom prst="rect">
+                          <a:avLst/>
+                        </a:prstGeom>
+                        <a:noFill/>
+                        <a:ln w="6350">
+                          <a:noFill/>
+                        </a:ln>
+                      </wps:spPr>
+                      <wps:txbx>
+                        <w:txbxContent>
+                          <w:p>
+                            <w:pPr>
+                              <w:jc w:val="both"/>
+                            </w:pPr>
+                            <w:r>
+                              <w:t>Taille du</w:t>
+                            </w:r>
+                            <w:r>
+                              <w:t xml:space="preserve"> </w:t>
+                            </w:r>
+                            <w:r>
+                              <w:t>joueur à créer : taille du joueur humain</w:t>
+                            </w:r>
+                            <w:r>
+                              <w:t>/2</w:t>
+                            </w:r>
+                            <w:r>
+                              <w:t xml:space="preserve"> dans le cas de « </w:t>
+                            </w:r>
+                            <w:proofErr w:type="spellStart"/>
+                            <w:r>
+                              <w:t>lacheDeLest</w:t>
+                            </w:r>
+                            <w:proofErr w:type="spellEnd"/>
+                            <w:r>
+                              <w:t>() »</w:t>
+                            </w:r>
+                          </w:p>
+                        </w:txbxContent>
+                      </wps:txbx>
+                      <wps:bodyPr rot="0" spcFirstLastPara="0" vertOverflow="overflow" horzOverflow="overflow" vert="horz" wrap="square" lIns="91440" tIns="45720" rIns="91440" bIns="45720" numCol="1" spcCol="0" rtlCol="0" fromWordArt="0" anchor="t" anchorCtr="0" forceAA="0" compatLnSpc="1">
+                        <a:prstTxWarp prst="textNoShape">
+                          <a:avLst/>
+                        </a:prstTxWarp>
+                        <a:noAutofit/>
+                      </wps:bodyPr>
+                    </wps:wsp>
+                  </a:graphicData>
+                </a:graphic>
+                <wp14:sizeRelV relativeFrom="margin">
+                  <wp14:pctHeight>0</wp14:pctHeight>
+                </wp14:sizeRelV>
+              </wp:anchor>
+            </w:drawing>
+          </mc:Choice>
+          <mc:Fallback>
+            <w:pict>
+              <v:shape w14:anchorId="3C8C093D" id="Zone de texte 8" o:spid="_x0000_s1027" type="#_x0000_t202" style="position:absolute;margin-left:261.25pt;margin-top:26.7pt;width:186.15pt;height:52.85pt;z-index:251664384;visibility:visible;mso-wrap-style:square;mso-height-percent:0;mso-wrap-distance-left:9pt;mso-wrap-distance-top:0;mso-wrap-distance-right:9pt;mso-wrap-distance-bottom:0;mso-position-horizontal:absolute;mso-position-horizontal-relative:text;mso-position-vertical:absolute;mso-position-vertical-relative:text;mso-height-percent:0;mso-height-relative:margin;v-text-anchor:top" o:gfxdata="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" filled="f" stroked="f" strokeweight=".5pt">
+                <v:textbox>
+                  <w:txbxContent>
+                    <w:p>
+                      <w:pPr>
+                        <w:jc w:val="both"/>
+                      </w:pPr>
+                      <w:r>
+                        <w:t>Taille du</w:t>
+                      </w:r>
+                      <w:r>
+                        <w:t xml:space="preserve"> </w:t>
+                      </w:r>
+                      <w:r>
+                        <w:t>joueur à créer : taille du joueur humain</w:t>
+                      </w:r>
+                      <w:r>
+                        <w:t>/2</w:t>
+                      </w:r>
+                      <w:r>
+                        <w:t xml:space="preserve"> dans le cas de « </w:t>
+                      </w:r>
+                      <w:proofErr w:type="spellStart"/>
+                      <w:r>
+                        <w:t>lacheDeLest</w:t>
+                      </w:r>
+                      <w:proofErr w:type="spellEnd"/>
+                      <w:r>
+                        <w:t>() »</w:t>
+                      </w:r>
+                    </w:p>
+                  </w:txbxContent>
+                </v:textbox>
+              </v:shape>
+            </w:pict>
+          </mc:Fallback>
+        </mc:AlternateContent>
+      </w:r>
+      <w:r>
+        <w:rPr>
+          <w:b/>
+          <w:bCs/>
+          <w:noProof/>
+          <w:sz w:val="24"/>
+          <w:szCs w:val="24"/>
         </w:rPr>
         <w:drawing>
-          <wp:inline distT="0" distB="0" distL="0" distR="0" wp14:anchorId="1766BBDE" wp14:editId="3E545AD9">
-            <wp:extent cx="3073940" cy="1215914"/>
-            <wp:effectExtent l="0" t="0" r="0" b="3810"/>
+          <wp:inline distT="0" distB="0" distL="0" distR="0" wp14:anchorId="1766BBDE" wp14:editId="2E060BAB">
+            <wp:extent cx="2623625" cy="1037789"/>
+            <wp:effectExtent l="0" t="0" r="5715" b="0"/>
             <wp:docPr id="3" name="Image 3"/>
             <wp:cNvGraphicFramePr>
               <a:graphicFrameLocks xmlns:a="http://schemas.openxmlformats.org/drawingml/2006/main" noChangeAspect="1"/>
@@ -1333,7 +1382,7 @@
                     <pic:cNvPicPr/>
                   </pic:nvPicPr>
                   <pic:blipFill>
-                    <a:blip r:embed="rId7"/>
+                    <a:blip r:embed="rId10"/>
                     <a:stretch>
                       <a:fillRect/>
                     </a:stretch>
@@ -1341,7 +1390,7 @@
                   <pic:spPr>
                     <a:xfrm>
                       <a:off x="0" y="0"/>
-                      <a:ext cx="3087585" cy="1221311"/>
+                      <a:ext cx="2654481" cy="1049994"/>
                     </a:xfrm>
                     <a:prstGeom prst="rect">
                       <a:avLst/>
@@ -1360,21 +1409,22 @@
         <w:rPr>
           <w:b/>
           <w:bCs/>
-          <w:sz w:val="28"/>
-          <w:szCs w:val="28"/>
+          <w:sz w:val="24"/>
+          <w:szCs w:val="24"/>
         </w:rPr>
       </w:pPr>
       <w:r>
         <w:rPr>
           <w:b/>
           <w:bCs/>
-          <w:sz w:val="28"/>
-          <w:szCs w:val="28"/>
+          <w:noProof/>
+          <w:sz w:val="24"/>
+          <w:szCs w:val="24"/>
         </w:rPr>
         <w:drawing>
-          <wp:inline distT="0" distB="0" distL="0" distR="0" wp14:anchorId="2FB28A66" wp14:editId="6F744929">
-            <wp:extent cx="5311600" cy="1928027"/>
-            <wp:effectExtent l="0" t="0" r="3810" b="0"/>
+          <wp:inline distT="0" distB="0" distL="0" distR="0" wp14:anchorId="2FB28A66" wp14:editId="1EC9E418">
+            <wp:extent cx="4069345" cy="1477108"/>
+            <wp:effectExtent l="0" t="0" r="7620" b="8890"/>
             <wp:docPr id="4" name="Image 4" descr="Une image contenant texte&#10;&#10;Description générée automatiquement"/>
             <wp:cNvGraphicFramePr>
               <a:graphicFrameLocks xmlns:a="http://schemas.openxmlformats.org/drawingml/2006/main" noChangeAspect="1"/>
@@ -1387,7 +1437,7 @@
                     <pic:cNvPicPr/>
                   </pic:nvPicPr>
                   <pic:blipFill>
-                    <a:blip r:embed="rId8"/>
+                    <a:blip r:embed="rId11"/>
                     <a:stretch>
                       <a:fillRect/>
                     </a:stretch>
@@ -1395,7 +1445,7 @@
                   <pic:spPr>
                     <a:xfrm>
                       <a:off x="0" y="0"/>
-                      <a:ext cx="5311600" cy="1928027"/>
+                      <a:ext cx="4092998" cy="1485694"/>
                     </a:xfrm>
                     <a:prstGeom prst="rect">
                       <a:avLst/>
@@ -1410,67 +1460,54 @@
     </w:p>
     <w:p>
       <w:pPr>
-        <w:keepNext/>
         <w:spacing w:after="60"/>
         <w:ind w:firstLine="708"/>
         <w:jc w:val="both"/>
         <w:rPr>
+          <w:b/>
+          <w:bCs/>
           <w:sz w:val="24"/>
           <w:szCs w:val="24"/>
         </w:rPr>
       </w:pPr>
       <w:r>
-        <w:rPr>
+        <w:lastRenderedPageBreak/>
+        <w:t xml:space="preserve">Ces modifications </w:t>
+      </w:r>
+      <w:r>
+        <w:t xml:space="preserve">nous permettent de prendre en compte uniquement </w:t>
+      </w:r>
+      <w:r>
+        <w:t>le nombre de</w:t>
+      </w:r>
+      <w:r>
+        <w:rPr>
+          <w:b/>
+          <w:bCs/>
           <w:sz w:val="24"/>
           <w:szCs w:val="24"/>
         </w:rPr>
-        <w:t xml:space="preserve">Ces modifications </w:t>
-      </w:r>
-      <w:r>
-        <w:rPr>
-          <w:sz w:val="24"/>
-          <w:szCs w:val="24"/>
-        </w:rPr>
-        <w:t xml:space="preserve">nous permettent de prendre en compte uniquement </w:t>
-      </w:r>
-      <w:r>
-        <w:rPr>
-          <w:sz w:val="24"/>
-          <w:szCs w:val="24"/>
-        </w:rPr>
-        <w:t>le nombre de joueurs à créer en début de partie lors de la génération des ennemis</w:t>
-      </w:r>
-      <w:r>
-        <w:rPr>
-          <w:sz w:val="24"/>
-          <w:szCs w:val="24"/>
-        </w:rPr>
-        <w:t xml:space="preserve">, la taille étant définie aléatoirement, et de prendre en compte une taille bien précise lors de l’utilisation du </w:t>
+        <w:t xml:space="preserve"> </w:t>
+      </w:r>
+      <w:r>
+        <w:t>joueurs à créer en début de partie lors de la génération des ennemis</w:t>
+      </w:r>
+      <w:r>
+        <w:t>, la taille étant définie</w:t>
+      </w:r>
+      <w:r>
+        <w:t xml:space="preserve"> a</w:t>
+      </w:r>
+      <w:r>
+        <w:t xml:space="preserve">léatoirement, et de prendre en compte une taille bien précise lors de l’utilisation du </w:t>
       </w:r>
       <w:proofErr w:type="spellStart"/>
-      <w:proofErr w:type="gramStart"/>
-      <w:r>
-        <w:rPr>
-          <w:sz w:val="24"/>
-          <w:szCs w:val="24"/>
-        </w:rPr>
+      <w:r>
         <w:t>lacheDeLest</w:t>
       </w:r>
       <w:proofErr w:type="spellEnd"/>
       <w:r>
-        <w:rPr>
-          <w:sz w:val="24"/>
-          <w:szCs w:val="24"/>
-        </w:rPr>
-        <w:t>(</w:t>
-      </w:r>
-      <w:proofErr w:type="gramEnd"/>
-      <w:r>
-        <w:rPr>
-          <w:sz w:val="24"/>
-          <w:szCs w:val="24"/>
-        </w:rPr>
-        <w:t>).</w:t>
+        <w:t>().</w:t>
       </w:r>
     </w:p>
     <w:p>
@@ -1566,7 +1603,7 @@
           </mc:Choice>
           <mc:Fallback>
             <w:pict>
-              <v:shape w14:anchorId="63F570E8" id="Zone de texte 12" o:spid="_x0000_s1028" type="#_x0000_t202" style="position:absolute;margin-left:402.4pt;margin-top:165.85pt;width:28.05pt;height:23.6pt;z-index:251669504;visibility:visible;mso-wrap-style:square;mso-width-percent:0;mso-height-percent:0;mso-wrap-distance-left:9pt;mso-wrap-distance-top:0;mso-wrap-distance-right:9pt;mso-wrap-distance-bottom:0;mso-position-horizontal:absolute;mso-position-horizontal-relative:text;mso-position-vertical:absolute;mso-position-vertical-relative:text;mso-width-percent:0;mso-height-percent:0;mso-width-relative:margin;mso-height-relative:margin;v-text-anchor:top" o:gfxdata="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" filled="f" stroked="f" strokeweight=".5pt">
+              <v:shape w14:anchorId="63F570E8" id="Zone de texte 12" o:spid="_x0000_s1028" type="#_x0000_t202" style="position:absolute;margin-left:402.4pt;margin-top:165.85pt;width:28.05pt;height:23.6pt;z-index:251669504;visibility:visible;mso-wrap-style:square;mso-width-percent:0;mso-height-percent:0;mso-wrap-distance-left:9pt;mso-wrap-distance-top:0;mso-wrap-distance-right:9pt;mso-wrap-distance-bottom:0;mso-position-horizontal:absolute;mso-position-horizontal-relative:text;mso-position-vertical:absolute;mso-position-vertical-relative:text;mso-width-percent:0;mso-height-percent:0;mso-width-relative:margin;mso-height-relative:margin;v-text-anchor:top" o:gfxdata="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" filled="f" stroked="f" strokeweight=".5pt">
                 <v:textbox>
                   <w:txbxContent>
                     <w:p>
@@ -1764,7 +1801,7 @@
           </mc:Choice>
           <mc:Fallback>
             <w:pict>
-              <v:shape w14:anchorId="736D5AC5" id="Zone de texte 10" o:spid="_x0000_s1030" type="#_x0000_t202" style="position:absolute;margin-left:340.1pt;margin-top:46.2pt;width:96.7pt;height:50.95pt;z-index:251665408;visibility:visible;mso-wrap-style:square;mso-width-percent:0;mso-height-percent:0;mso-wrap-distance-left:9pt;mso-wrap-distance-top:0;mso-wrap-distance-right:9pt;mso-wrap-distance-bottom:0;mso-position-horizontal:absolute;mso-position-horizontal-relative:text;mso-position-vertical:absolute;mso-position-vertical-relative:text;mso-width-percent:0;mso-height-percent:0;mso-width-relative:margin;mso-height-relative:margin;v-text-anchor:top" o:gfxdata="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" filled="f" stroked="f" strokeweight=".5pt">
+              <v:shape w14:anchorId="736D5AC5" id="Zone de texte 10" o:spid="_x0000_s1030" type="#_x0000_t202" style="position:absolute;margin-left:340.1pt;margin-top:46.2pt;width:96.7pt;height:50.95pt;z-index:251665408;visibility:visible;mso-wrap-style:square;mso-width-percent:0;mso-height-percent:0;mso-wrap-distance-left:9pt;mso-wrap-distance-top:0;mso-wrap-distance-right:9pt;mso-wrap-distance-bottom:0;mso-position-horizontal:absolute;mso-position-horizontal-relative:text;mso-position-vertical:absolute;mso-position-vertical-relative:text;mso-width-percent:0;mso-height-percent:0;mso-width-relative:margin;mso-height-relative:margin;v-text-anchor:top" o:gfxdata="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" filled="f" stroked="f" strokeweight=".5pt">
                 <v:textbox>
                   <w:txbxContent>
                     <w:p>
@@ -1811,7 +1848,7 @@
                     </pic:cNvPicPr>
                   </pic:nvPicPr>
                   <pic:blipFill>
-                    <a:blip r:embed="rId9" cstate="print">
+                    <a:blip r:embed="rId12" cstate="print">
                       <a:extLst>
                         <a:ext uri="{28A0092B-C50C-407E-A947-70E740481C1C}">
                           <a14:useLocalDpi xmlns:a14="http://schemas.microsoft.com/office/drawing/2010/main" val="0"/>
@@ -1847,37 +1884,637 @@
       <w:pPr>
         <w:pStyle w:val="Lgende"/>
         <w:jc w:val="center"/>
+      </w:pPr>
+      <w:r>
+        <w:t xml:space="preserve">Figure </w:t>
+      </w:r>
+      <w:r>
+        <w:fldChar w:fldCharType="begin"/>
+      </w:r>
+      <w:r>
+        <w:instrText xml:space="preserve"> SEQ Figure \* ARABIC </w:instrText>
+      </w:r>
+      <w:r>
+        <w:fldChar w:fldCharType="separate"/>
+      </w:r>
+      <w:r>
+        <w:rPr>
+          <w:noProof/>
+        </w:rPr>
+        <w:t>1</w:t>
+      </w:r>
+      <w:r>
+        <w:rPr>
+          <w:noProof/>
+        </w:rPr>
+        <w:fldChar w:fldCharType="end"/>
+      </w:r>
+      <w:r>
+        <w:t xml:space="preserve"> : Double utilisation de </w:t>
+      </w:r>
+      <w:proofErr w:type="spellStart"/>
+      <w:r>
+        <w:t>lacheDeLest</w:t>
+      </w:r>
+      <w:proofErr w:type="spellEnd"/>
+      <w:r>
+        <w:t>() avant d'atteindre une taille trop petite</w:t>
+      </w:r>
+    </w:p>
+    <w:p/>
+    <w:p>
+      <w:pPr>
+        <w:spacing w:after="60"/>
+        <w:rPr>
+          <w:b/>
+          <w:bCs/>
+          <w:color w:val="ED7D31" w:themeColor="accent2"/>
+          <w:sz w:val="28"/>
+          <w:szCs w:val="28"/>
+        </w:rPr>
+      </w:pPr>
+      <w:r>
+        <w:rPr>
+          <w:b/>
+          <w:bCs/>
+          <w:sz w:val="28"/>
+          <w:szCs w:val="28"/>
+        </w:rPr>
+        <w:t xml:space="preserve">Ajout </w:t>
+      </w:r>
+      <w:r>
+        <w:rPr>
+          <w:b/>
+          <w:bCs/>
+          <w:sz w:val="28"/>
+          <w:szCs w:val="28"/>
+        </w:rPr>
+        <w:t>bonus</w:t>
+      </w:r>
+      <w:r>
+        <w:rPr>
+          <w:b/>
+          <w:bCs/>
+          <w:sz w:val="28"/>
+          <w:szCs w:val="28"/>
+        </w:rPr>
+        <w:t xml:space="preserve"> : </w:t>
+      </w:r>
+      <w:r>
+        <w:rPr>
+          <w:b/>
+          <w:bCs/>
+          <w:color w:val="ED7D31" w:themeColor="accent2"/>
+          <w:sz w:val="28"/>
+          <w:szCs w:val="28"/>
+        </w:rPr>
+        <w:t>"</w:t>
+      </w:r>
+      <w:r>
+        <w:rPr>
+          <w:b/>
+          <w:bCs/>
+          <w:color w:val="ED7D31" w:themeColor="accent2"/>
+          <w:sz w:val="28"/>
+          <w:szCs w:val="28"/>
+        </w:rPr>
+        <w:t>Affichage cercle</w:t>
+      </w:r>
+      <w:r>
+        <w:rPr>
+          <w:b/>
+          <w:bCs/>
+          <w:color w:val="ED7D31" w:themeColor="accent2"/>
+          <w:sz w:val="28"/>
+          <w:szCs w:val="28"/>
+        </w:rPr>
+        <w:t>"</w:t>
+      </w:r>
+    </w:p>
+    <w:p>
+      <w:pPr>
+        <w:jc w:val="both"/>
+      </w:pPr>
+      <w:r>
+        <w:rPr>
+          <w:b/>
+          <w:bCs/>
+          <w:sz w:val="28"/>
+          <w:szCs w:val="28"/>
+        </w:rPr>
+        <w:tab/>
+      </w:r>
+      <w:r>
+        <w:t xml:space="preserve">Comme dis précédemment, nous souhaitions compléter notre travail </w:t>
+      </w:r>
+      <w:r>
+        <w:t>par un ajout</w:t>
+      </w:r>
+      <w:r>
+        <w:t xml:space="preserve"> bonus</w:t>
+      </w:r>
+      <w:r>
+        <w:t xml:space="preserve">. </w:t>
+      </w:r>
+      <w:r>
+        <w:t xml:space="preserve">Nous avons donc décidé de changer le type d’affichage afin </w:t>
+      </w:r>
+      <w:r>
+        <w:t xml:space="preserve">de nous rapprocher de </w:t>
+      </w:r>
+      <w:r>
+        <w:t>celui du</w:t>
+      </w:r>
+      <w:r>
+        <w:t xml:space="preserve"> jeu</w:t>
+      </w:r>
+      <w:r>
+        <w:t xml:space="preserve"> original.</w:t>
+      </w:r>
+    </w:p>
+    <w:p>
+      <w:pPr>
+        <w:jc w:val="both"/>
+      </w:pPr>
+      <w:r>
+        <w:t xml:space="preserve">Nous avons donc </w:t>
+      </w:r>
+      <w:r>
+        <w:t xml:space="preserve">changé l’affichage des joueurs </w:t>
+      </w:r>
+      <w:r>
+        <w:t xml:space="preserve">dans la </w:t>
+      </w:r>
+      <w:r>
+        <w:t>méthode</w:t>
+      </w:r>
+      <w:r>
+        <w:t xml:space="preserve"> </w:t>
+      </w:r>
+      <w:proofErr w:type="spellStart"/>
+      <w:r>
+        <w:t>afficheJoueur</w:t>
+      </w:r>
+      <w:proofErr w:type="spellEnd"/>
+      <w:r>
+        <w:t>()</w:t>
+      </w:r>
+      <w:r>
+        <w:t> :</w:t>
+      </w:r>
+      <w:r>
+        <w:drawing>
+          <wp:inline distT="0" distB="0" distL="0" distR="0" wp14:anchorId="354506E0" wp14:editId="2F9F58F7">
+            <wp:extent cx="5387860" cy="1596683"/>
+            <wp:effectExtent l="0" t="0" r="3810" b="3810"/>
+            <wp:docPr id="13" name="Image 13"/>
+            <wp:cNvGraphicFramePr>
+              <a:graphicFrameLocks xmlns:a="http://schemas.openxmlformats.org/drawingml/2006/main" noChangeAspect="1"/>
+            </wp:cNvGraphicFramePr>
+            <a:graphic xmlns:a="http://schemas.openxmlformats.org/drawingml/2006/main">
+              <a:graphicData uri="http://schemas.openxmlformats.org/drawingml/2006/picture">
+                <pic:pic xmlns:pic="http://schemas.openxmlformats.org/drawingml/2006/picture">
+                  <pic:nvPicPr>
+                    <pic:cNvPr id="1" name=""/>
+                    <pic:cNvPicPr/>
+                  </pic:nvPicPr>
+                  <pic:blipFill>
+                    <a:blip r:embed="rId13"/>
+                    <a:stretch>
+                      <a:fillRect/>
+                    </a:stretch>
+                  </pic:blipFill>
+                  <pic:spPr>
+                    <a:xfrm>
+                      <a:off x="0" y="0"/>
+                      <a:ext cx="5553246" cy="1645695"/>
+                    </a:xfrm>
+                    <a:prstGeom prst="rect">
+                      <a:avLst/>
+                    </a:prstGeom>
+                  </pic:spPr>
+                </pic:pic>
+              </a:graphicData>
+            </a:graphic>
+          </wp:inline>
+        </w:drawing>
+      </w:r>
+    </w:p>
+    <w:p>
+      <w:pPr>
+        <w:jc w:val="both"/>
+      </w:pPr>
+      <w:r>
+        <w:t xml:space="preserve">Nous calculons </w:t>
+      </w:r>
+      <w:r>
+        <w:t xml:space="preserve">d’abord </w:t>
+      </w:r>
+      <w:r>
+        <w:t>l</w:t>
+      </w:r>
+      <w:r>
+        <w:t xml:space="preserve">e rayon du cercle </w:t>
+      </w:r>
+      <w:r>
+        <w:t xml:space="preserve">avant de convertir les </w:t>
+      </w:r>
+      <w:r>
+        <w:t>valeurs en coordonnées et de dessiner le cercle</w:t>
+      </w:r>
+      <w:r>
+        <w:t xml:space="preserve"> grâce à</w:t>
+      </w:r>
+      <w:r>
+        <w:t xml:space="preserve"> notre méthode</w:t>
+      </w:r>
+      <w:r>
+        <w:t xml:space="preserve"> </w:t>
+      </w:r>
+      <w:proofErr w:type="spellStart"/>
+      <w:r>
+        <w:t>drawFilledCircle</w:t>
+      </w:r>
+      <w:proofErr w:type="spellEnd"/>
+      <w:r>
+        <w:t>()</w:t>
+      </w:r>
+      <w:r>
+        <w:t>.</w:t>
+      </w:r>
+      <w:r>
+        <w:t xml:space="preserve"> Cette </w:t>
+      </w:r>
+      <w:r>
+        <w:t>dernière</w:t>
+      </w:r>
+      <w:r>
+        <w:t xml:space="preserve"> </w:t>
+      </w:r>
+      <w:r>
+        <w:t>nous permet de dessiner le</w:t>
+      </w:r>
+      <w:r>
+        <w:t>s</w:t>
+      </w:r>
+      <w:r>
+        <w:t xml:space="preserve"> cercle</w:t>
+      </w:r>
+      <w:r>
+        <w:t>s</w:t>
+      </w:r>
+      <w:r>
+        <w:t xml:space="preserve"> représentant le</w:t>
+      </w:r>
+      <w:r>
+        <w:t>s</w:t>
+      </w:r>
+      <w:r>
+        <w:t xml:space="preserve"> joueur</w:t>
+      </w:r>
+      <w:r>
+        <w:t>s</w:t>
+      </w:r>
+      <w:r>
+        <w:t xml:space="preserve"> ligne par ligne</w:t>
+      </w:r>
+      <w:r>
+        <w:t xml:space="preserve"> en fonction du rayon de ce</w:t>
+      </w:r>
+      <w:r>
+        <w:t>s</w:t>
+      </w:r>
+      <w:r>
+        <w:t xml:space="preserve"> dernier</w:t>
+      </w:r>
+      <w:r>
+        <w:t>s</w:t>
+      </w:r>
+      <w:r>
+        <w:t>.</w:t>
+      </w:r>
+    </w:p>
+    <w:p>
+      <w:pPr>
+        <w:jc w:val="both"/>
         <w:rPr>
           <w:sz w:val="24"/>
           <w:szCs w:val="24"/>
         </w:rPr>
       </w:pPr>
       <w:r>
-        <w:t xml:space="preserve">Figure </w:t>
-      </w:r>
-      <w:fldSimple w:instr=" SEQ Figure \* ARABIC ">
+        <w:rPr>
+          <w:sz w:val="24"/>
+          <w:szCs w:val="24"/>
+        </w:rPr>
+        <w:drawing>
+          <wp:inline distT="0" distB="0" distL="0" distR="0" wp14:anchorId="68BCDEBA" wp14:editId="148FF97D">
+            <wp:extent cx="5760720" cy="962025"/>
+            <wp:effectExtent l="0" t="0" r="0" b="9525"/>
+            <wp:docPr id="16" name="Image 16"/>
+            <wp:cNvGraphicFramePr>
+              <a:graphicFrameLocks xmlns:a="http://schemas.openxmlformats.org/drawingml/2006/main" noChangeAspect="1"/>
+            </wp:cNvGraphicFramePr>
+            <a:graphic xmlns:a="http://schemas.openxmlformats.org/drawingml/2006/main">
+              <a:graphicData uri="http://schemas.openxmlformats.org/drawingml/2006/picture">
+                <pic:pic xmlns:pic="http://schemas.openxmlformats.org/drawingml/2006/picture">
+                  <pic:nvPicPr>
+                    <pic:cNvPr id="1" name=""/>
+                    <pic:cNvPicPr/>
+                  </pic:nvPicPr>
+                  <pic:blipFill>
+                    <a:blip r:embed="rId14"/>
+                    <a:stretch>
+                      <a:fillRect/>
+                    </a:stretch>
+                  </pic:blipFill>
+                  <pic:spPr>
+                    <a:xfrm>
+                      <a:off x="0" y="0"/>
+                      <a:ext cx="5760720" cy="962025"/>
+                    </a:xfrm>
+                    <a:prstGeom prst="rect">
+                      <a:avLst/>
+                    </a:prstGeom>
+                  </pic:spPr>
+                </pic:pic>
+              </a:graphicData>
+            </a:graphic>
+          </wp:inline>
+        </w:drawing>
+      </w:r>
+    </w:p>
+    <w:p>
+      <w:pPr>
+        <w:jc w:val="both"/>
+      </w:pPr>
+      <w:r>
+        <w:lastRenderedPageBreak/>
+        <w:t xml:space="preserve">Ensuite nous avons </w:t>
+      </w:r>
+      <w:r>
+        <w:t xml:space="preserve">tenté de modifier les collisions </w:t>
+      </w:r>
+      <w:r>
+        <w:t>de sorte</w:t>
+      </w:r>
+      <w:r>
+        <w:t xml:space="preserve"> que la boite de collision de cha</w:t>
+      </w:r>
+      <w:r>
+        <w:t>que</w:t>
+      </w:r>
+      <w:r>
+        <w:t xml:space="preserve"> </w:t>
+      </w:r>
+      <w:r>
+        <w:t xml:space="preserve">joueur corresponde au nouvel affichage. Cependant </w:t>
+      </w:r>
+      <w:r>
+        <w:t>nous avons rencontré un probl</w:t>
+      </w:r>
+      <w:r>
+        <w:t>è</w:t>
+      </w:r>
+      <w:r>
+        <w:t>me</w:t>
+      </w:r>
+      <w:r>
+        <w:t xml:space="preserve"> : les collisions </w:t>
+      </w:r>
+      <w:r>
+        <w:t xml:space="preserve">circulaires </w:t>
+      </w:r>
+      <w:r>
+        <w:t xml:space="preserve">étaient détectées trop tôt sur </w:t>
+      </w:r>
+      <w:r>
+        <w:t xml:space="preserve">un des côtés des </w:t>
+      </w:r>
+      <w:proofErr w:type="spellStart"/>
+      <w:r>
+        <w:t>sprites</w:t>
+      </w:r>
+      <w:proofErr w:type="spellEnd"/>
+      <w:r>
+        <w:t xml:space="preserve"> et </w:t>
+      </w:r>
+      <w:r>
+        <w:t xml:space="preserve">trop tard </w:t>
+      </w:r>
+      <w:r>
+        <w:t>sur l’autre côté</w:t>
+      </w:r>
+      <w:r>
+        <w:t>.</w:t>
+      </w:r>
+      <w:r>
+        <w:t xml:space="preserve"> Nous n’avons pas réussi à comprendre l’origine de ce bug</w:t>
+      </w:r>
+      <w:r>
+        <w:t xml:space="preserve">, c’est pourquoi </w:t>
+      </w:r>
+      <w:r>
+        <w:t>nous avons décidé de conserver les boites de collisions carrées</w:t>
+      </w:r>
+      <w:r>
+        <w:t>.</w:t>
+      </w:r>
+    </w:p>
+    <w:p>
+      <w:pPr>
+        <w:jc w:val="both"/>
+        <w:rPr>
+          <w:sz w:val="24"/>
+          <w:szCs w:val="24"/>
+        </w:rPr>
+      </w:pPr>
+      <w:r>
+        <w:rPr>
+          <w:sz w:val="24"/>
+          <w:szCs w:val="24"/>
+        </w:rPr>
+        <w:drawing>
+          <wp:inline distT="0" distB="0" distL="0" distR="0" wp14:anchorId="10D16AFE" wp14:editId="6F3D5662">
+            <wp:extent cx="5760720" cy="1537335"/>
+            <wp:effectExtent l="0" t="0" r="0" b="5715"/>
+            <wp:docPr id="18" name="Image 18" descr="Une image contenant texte&#10;&#10;Description générée automatiquement"/>
+            <wp:cNvGraphicFramePr>
+              <a:graphicFrameLocks xmlns:a="http://schemas.openxmlformats.org/drawingml/2006/main" noChangeAspect="1"/>
+            </wp:cNvGraphicFramePr>
+            <a:graphic xmlns:a="http://schemas.openxmlformats.org/drawingml/2006/main">
+              <a:graphicData uri="http://schemas.openxmlformats.org/drawingml/2006/picture">
+                <pic:pic xmlns:pic="http://schemas.openxmlformats.org/drawingml/2006/picture">
+                  <pic:nvPicPr>
+                    <pic:cNvPr id="18" name="Image 18" descr="Une image contenant texte&#10;&#10;Description générée automatiquement"/>
+                    <pic:cNvPicPr/>
+                  </pic:nvPicPr>
+                  <pic:blipFill>
+                    <a:blip r:embed="rId15"/>
+                    <a:stretch>
+                      <a:fillRect/>
+                    </a:stretch>
+                  </pic:blipFill>
+                  <pic:spPr>
+                    <a:xfrm>
+                      <a:off x="0" y="0"/>
+                      <a:ext cx="5760720" cy="1537335"/>
+                    </a:xfrm>
+                    <a:prstGeom prst="rect">
+                      <a:avLst/>
+                    </a:prstGeom>
+                  </pic:spPr>
+                </pic:pic>
+              </a:graphicData>
+            </a:graphic>
+          </wp:inline>
+        </w:drawing>
+      </w:r>
+    </w:p>
+    <w:p>
+      <w:pPr>
+        <w:jc w:val="center"/>
+        <w:rPr>
+          <w:sz w:val="24"/>
+          <w:szCs w:val="24"/>
+        </w:rPr>
+      </w:pPr>
+      <w:r>
+        <w:rPr>
+          <w:sz w:val="24"/>
+          <w:szCs w:val="24"/>
+        </w:rPr>
+        <w:drawing>
+          <wp:inline distT="0" distB="0" distL="0" distR="0" wp14:anchorId="7B823009" wp14:editId="3E760C79">
+            <wp:extent cx="5022166" cy="3287216"/>
+            <wp:effectExtent l="0" t="0" r="7620" b="8890"/>
+            <wp:docPr id="19" name="Image 19"/>
+            <wp:cNvGraphicFramePr>
+              <a:graphicFrameLocks xmlns:a="http://schemas.openxmlformats.org/drawingml/2006/main" noChangeAspect="1"/>
+            </wp:cNvGraphicFramePr>
+            <a:graphic xmlns:a="http://schemas.openxmlformats.org/drawingml/2006/main">
+              <a:graphicData uri="http://schemas.openxmlformats.org/drawingml/2006/picture">
+                <pic:pic xmlns:pic="http://schemas.openxmlformats.org/drawingml/2006/picture">
+                  <pic:nvPicPr>
+                    <pic:cNvPr id="1" name=""/>
+                    <pic:cNvPicPr/>
+                  </pic:nvPicPr>
+                  <pic:blipFill>
+                    <a:blip r:embed="rId16"/>
+                    <a:stretch>
+                      <a:fillRect/>
+                    </a:stretch>
+                  </pic:blipFill>
+                  <pic:spPr>
+                    <a:xfrm>
+                      <a:off x="0" y="0"/>
+                      <a:ext cx="5028029" cy="3291054"/>
+                    </a:xfrm>
+                    <a:prstGeom prst="rect">
+                      <a:avLst/>
+                    </a:prstGeom>
+                  </pic:spPr>
+                </pic:pic>
+              </a:graphicData>
+            </a:graphic>
+          </wp:inline>
+        </w:drawing>
+      </w:r>
+    </w:p>
+    <w:p>
+      <w:pPr>
+        <w:jc w:val="center"/>
+        <w:rPr>
+          <w:sz w:val="24"/>
+          <w:szCs w:val="24"/>
+        </w:rPr>
+      </w:pPr>
+    </w:p>
+    <w:p>
+      <w:pPr>
+        <w:rPr>
+          <w:b/>
+          <w:bCs/>
+          <w:sz w:val="28"/>
+          <w:szCs w:val="28"/>
+        </w:rPr>
+      </w:pPr>
+      <w:r>
+        <w:rPr>
+          <w:b/>
+          <w:bCs/>
+          <w:sz w:val="28"/>
+          <w:szCs w:val="28"/>
+        </w:rPr>
+        <w:t>Conclusion</w:t>
+      </w:r>
+    </w:p>
+    <w:p>
+      <w:pPr>
+        <w:jc w:val="both"/>
+      </w:pPr>
+      <w:r>
+        <w:rPr>
+          <w:sz w:val="24"/>
+          <w:szCs w:val="24"/>
+        </w:rPr>
+        <w:tab/>
+      </w:r>
+      <w:r>
+        <w:t>Malgré les quelques petites difficultés rencontrées</w:t>
+      </w:r>
+      <w:r>
+        <w:t xml:space="preserve">, </w:t>
+      </w:r>
+      <w:r>
+        <w:t>nous avons réussi à trouver des solutions afin d</w:t>
+      </w:r>
+      <w:r>
+        <w:t xml:space="preserve">’implémenter les différentes extensions que nous avions choisies. </w:t>
+      </w:r>
+      <w:r>
+        <w:t xml:space="preserve">Notre projet est disponible sur </w:t>
+      </w:r>
+      <w:r>
+        <w:t xml:space="preserve">notre Github : </w:t>
+      </w:r>
+      <w:hyperlink r:id="rId17" w:history="1">
         <w:r>
           <w:rPr>
-            <w:noProof/>
+            <w:rStyle w:val="Lienhypertexte"/>
           </w:rPr>
-          <w:t>1</w:t>
+          <w:t>https://github.com</w:t>
         </w:r>
-      </w:fldSimple>
-      <w:r>
-        <w:t xml:space="preserve"> : Double utilisation de </w:t>
-      </w:r>
-      <w:proofErr w:type="spellStart"/>
-      <w:proofErr w:type="gramStart"/>
-      <w:r>
-        <w:t>lacheDeLest</w:t>
-      </w:r>
-      <w:proofErr w:type="spellEnd"/>
-      <w:r>
-        <w:t>(</w:t>
-      </w:r>
-      <w:proofErr w:type="gramEnd"/>
-      <w:r>
-        <w:t>) avant d'atteindre une taille trop petite</w:t>
+        <w:r>
+          <w:rPr>
+            <w:rStyle w:val="Lienhypertexte"/>
+          </w:rPr>
+          <w:t>/</w:t>
+        </w:r>
+        <w:r>
+          <w:rPr>
+            <w:rStyle w:val="Lienhypertexte"/>
+          </w:rPr>
+          <w:t>DRUM0ND/aga</w:t>
+        </w:r>
+        <w:r>
+          <w:rPr>
+            <w:rStyle w:val="Lienhypertexte"/>
+          </w:rPr>
+          <w:t>r</w:t>
+        </w:r>
+        <w:r>
+          <w:rPr>
+            <w:rStyle w:val="Lienhypertexte"/>
+          </w:rPr>
+          <w:t>io_m1</w:t>
+        </w:r>
+      </w:hyperlink>
+      <w:r>
+        <w:t>.</w:t>
+      </w:r>
+      <w:r>
+        <w:t xml:space="preserve"> </w:t>
       </w:r>
     </w:p>
     <w:sectPr>
@@ -2466,6 +3103,41 @@
       <w:szCs w:val="18"/>
     </w:rPr>
   </w:style>
+  <w:style w:type="character" w:styleId="Lienhypertexte">
+    <w:name w:val="Hyperlink"/>
+    <w:basedOn w:val="Policepardfaut"/>
+    <w:uiPriority w:val="99"/>
+    <w:unhideWhenUsed/>
+    <w:rsid w:val="00DB3A7E"/>
+    <w:rPr>
+      <w:color w:val="0563C1" w:themeColor="hyperlink"/>
+      <w:u w:val="single"/>
+    </w:rPr>
+  </w:style>
+  <w:style w:type="character" w:styleId="Mentionnonrsolue">
+    <w:name w:val="Unresolved Mention"/>
+    <w:basedOn w:val="Policepardfaut"/>
+    <w:uiPriority w:val="99"/>
+    <w:semiHidden/>
+    <w:unhideWhenUsed/>
+    <w:rsid w:val="00DB3A7E"/>
+    <w:rPr>
+      <w:color w:val="605E5C"/>
+      <w:shd w:val="clear" w:color="auto" w:fill="E1DFDD"/>
+    </w:rPr>
+  </w:style>
+  <w:style w:type="character" w:styleId="Lienhypertextesuivivisit">
+    <w:name w:val="FollowedHyperlink"/>
+    <w:basedOn w:val="Policepardfaut"/>
+    <w:uiPriority w:val="99"/>
+    <w:semiHidden/>
+    <w:unhideWhenUsed/>
+    <w:rsid w:val="001C3BD9"/>
+    <w:rPr>
+      <w:color w:val="954F72" w:themeColor="followedHyperlink"/>
+      <w:u w:val="single"/>
+    </w:rPr>
+  </w:style>
 </w:styles>
 </file>
 

</xml_diff>